<commit_message>
HTML Week 1 - Dag 2
Kennisopdrachten 2.2 is klaar
</commit_message>
<xml_diff>
--- a/Week 1/Kennisopdrachten/2.2/Week 1 - 2.2 Opdrachten.docx
+++ b/Week 1/Kennisopdrachten/2.2/Week 1 - 2.2 Opdrachten.docx
@@ -8,7 +8,7 @@
           <w:rFonts w:ascii="Splatfont 2" w:eastAsia="Splatfont 2" w:hAnsi="Splatfont 2"/>
           <w:sz w:val="40"/>
           <w:szCs w:val="40"/>
-          <w:lang w:val="en-GB"/>
+          <w:lang w:val="nl-NL"/>
         </w:rPr>
       </w:pPr>
       <w:r>
@@ -16,41 +16,10 @@
           <w:rFonts w:ascii="Splatfont 2" w:eastAsia="Splatfont 2" w:hAnsi="Splatfont 2"/>
           <w:sz w:val="40"/>
           <w:szCs w:val="40"/>
-          <w:lang w:val="en-GB"/>
-        </w:rPr>
-        <w:t xml:space="preserve">Week 1 – </w:t>
-      </w:r>
-      <w:proofErr w:type="spellStart"/>
-      <w:r>
-        <w:rPr>
-          <w:rFonts w:ascii="Splatfont 2" w:eastAsia="Splatfont 2" w:hAnsi="Splatfont 2"/>
-          <w:sz w:val="40"/>
-          <w:szCs w:val="40"/>
-          <w:lang w:val="en-GB"/>
-        </w:rPr>
-        <w:t>Sectie</w:t>
-      </w:r>
-      <w:proofErr w:type="spellEnd"/>
-      <w:r>
-        <w:rPr>
-          <w:rFonts w:ascii="Splatfont 2" w:eastAsia="Splatfont 2" w:hAnsi="Splatfont 2"/>
-          <w:sz w:val="40"/>
-          <w:szCs w:val="40"/>
-          <w:lang w:val="en-GB"/>
-        </w:rPr>
-        <w:t xml:space="preserve"> 2: </w:t>
-      </w:r>
-      <w:proofErr w:type="spellStart"/>
-      <w:r>
-        <w:rPr>
-          <w:rFonts w:ascii="Splatfont 2" w:eastAsia="Splatfont 2" w:hAnsi="Splatfont 2"/>
-          <w:sz w:val="40"/>
-          <w:szCs w:val="40"/>
-          <w:lang w:val="en-GB"/>
-        </w:rPr>
-        <w:t>Kennisopdrachten</w:t>
-      </w:r>
-      <w:proofErr w:type="spellEnd"/>
+          <w:lang w:val="nl-NL"/>
+        </w:rPr>
+        <w:t>Week 1 – Sectie 2: Kennisopdrachten</w:t>
+      </w:r>
     </w:p>
     <w:p>
       <w:pPr>
@@ -61,78 +30,299 @@
           <w:rFonts w:ascii="Splatfont 2" w:eastAsia="Splatfont 2" w:hAnsi="Splatfont 2" w:cs="Arial"/>
           <w:sz w:val="24"/>
           <w:szCs w:val="24"/>
-          <w:lang w:val="en-GB"/>
-        </w:rPr>
-      </w:pPr>
+          <w:lang w:val="nl-NL"/>
+        </w:rPr>
+      </w:pPr>
+      <w:r>
+        <w:rPr>
+          <w:rFonts w:ascii="Splatfont 2" w:eastAsia="Splatfont 2" w:hAnsi="Splatfont 2" w:cs="Arial"/>
+          <w:sz w:val="24"/>
+          <w:szCs w:val="24"/>
+          <w:lang w:val="nl-NL"/>
+        </w:rPr>
+        <w:t>Gemaakt door: Nander Saengsun</w:t>
+      </w:r>
+    </w:p>
+    <w:p>
+      <w:pPr>
+        <w:rPr>
+          <w:rFonts w:ascii="Arial" w:eastAsia="Splatfont 2" w:hAnsi="Arial" w:cs="Arial"/>
+          <w:sz w:val="24"/>
+          <w:szCs w:val="24"/>
+          <w:lang w:val="nl-NL"/>
+        </w:rPr>
+      </w:pPr>
+    </w:p>
+    <w:p>
+      <w:pPr>
+        <w:rPr>
+          <w:rFonts w:ascii="Arial" w:eastAsia="Splatfont 2" w:hAnsi="Arial" w:cs="Arial"/>
+          <w:color w:val="F222E8"/>
+          <w:sz w:val="24"/>
+          <w:szCs w:val="24"/>
+          <w:lang w:val="nl-NL"/>
+        </w:rPr>
+      </w:pPr>
+      <w:r>
+        <w:rPr>
+          <w:rFonts w:ascii="Arial" w:eastAsia="Splatfont 2" w:hAnsi="Arial" w:cs="Arial"/>
+          <w:sz w:val="24"/>
+          <w:szCs w:val="24"/>
+          <w:lang w:val="nl-NL"/>
+        </w:rPr>
+        <w:t>Vraag 1:</w:t>
+      </w:r>
+      <w:r>
+        <w:rPr>
+          <w:rFonts w:ascii="Arial" w:eastAsia="Splatfont 2" w:hAnsi="Arial" w:cs="Arial"/>
+          <w:color w:val="F222E8"/>
+          <w:sz w:val="24"/>
+          <w:szCs w:val="24"/>
+          <w:lang w:val="nl-NL"/>
+        </w:rPr>
+        <w:t xml:space="preserve"> ‘Wat is altijd het eerst element op een HTML-pagina?</w:t>
+      </w:r>
+      <w:r>
+        <w:rPr>
+          <w:rFonts w:ascii="Arial" w:eastAsia="Splatfont 2" w:hAnsi="Arial" w:cs="Arial"/>
+          <w:color w:val="F222E8"/>
+          <w:sz w:val="24"/>
+          <w:szCs w:val="24"/>
+          <w:lang w:val="nl-NL"/>
+        </w:rPr>
+        <w:t>’</w:t>
+      </w:r>
+    </w:p>
+    <w:p>
+      <w:pPr>
+        <w:rPr>
+          <w:rFonts w:ascii="Arial" w:eastAsia="Splatfont 2" w:hAnsi="Arial" w:cs="Arial"/>
+          <w:sz w:val="24"/>
+          <w:szCs w:val="24"/>
+          <w:lang w:val="nl-NL"/>
+        </w:rPr>
+      </w:pPr>
+      <w:r>
+        <w:rPr>
+          <w:rFonts w:ascii="Arial" w:eastAsia="Splatfont 2" w:hAnsi="Arial" w:cs="Arial"/>
+          <w:sz w:val="24"/>
+          <w:szCs w:val="24"/>
+          <w:lang w:val="nl-NL"/>
+        </w:rPr>
+        <w:t xml:space="preserve">Waar je altijd met een </w:t>
+      </w:r>
+      <w:r>
+        <w:rPr>
+          <w:rFonts w:ascii="Arial" w:eastAsia="Splatfont 2" w:hAnsi="Arial" w:cs="Arial"/>
+          <w:sz w:val="24"/>
+          <w:szCs w:val="24"/>
+          <w:lang w:val="nl-NL"/>
+        </w:rPr>
+        <w:t>HTML-website</w:t>
+      </w:r>
+      <w:r>
+        <w:rPr>
+          <w:rFonts w:ascii="Arial" w:eastAsia="Splatfont 2" w:hAnsi="Arial" w:cs="Arial"/>
+          <w:sz w:val="24"/>
+          <w:szCs w:val="24"/>
+          <w:lang w:val="nl-NL"/>
+        </w:rPr>
+        <w:t xml:space="preserve"> begint </w:t>
+      </w:r>
+      <w:r>
+        <w:rPr>
+          <w:rFonts w:ascii="Arial" w:eastAsia="Splatfont 2" w:hAnsi="Arial" w:cs="Arial"/>
+          <w:sz w:val="24"/>
+          <w:szCs w:val="24"/>
+          <w:lang w:val="nl-NL"/>
+        </w:rPr>
+        <w:t xml:space="preserve">is de tag: </w:t>
+      </w:r>
+      <w:r>
+        <w:rPr>
+          <w:rFonts w:ascii="Arial" w:eastAsia="Splatfont 2" w:hAnsi="Arial" w:cs="Arial"/>
+          <w:sz w:val="24"/>
+          <w:szCs w:val="24"/>
+          <w:lang w:val="nl-NL"/>
+        </w:rPr>
+        <w:t>‘&lt;!</w:t>
+      </w:r>
+      <w:proofErr w:type="gramStart"/>
+      <w:r>
+        <w:rPr>
+          <w:rFonts w:ascii="Arial" w:eastAsia="Splatfont 2" w:hAnsi="Arial" w:cs="Arial"/>
+          <w:sz w:val="24"/>
+          <w:szCs w:val="24"/>
+          <w:lang w:val="nl-NL"/>
+        </w:rPr>
+        <w:t>DOCTYPE html</w:t>
+      </w:r>
+      <w:proofErr w:type="gramEnd"/>
+      <w:r>
+        <w:rPr>
+          <w:rFonts w:ascii="Arial" w:eastAsia="Splatfont 2" w:hAnsi="Arial" w:cs="Arial"/>
+          <w:sz w:val="24"/>
+          <w:szCs w:val="24"/>
+          <w:lang w:val="nl-NL"/>
+        </w:rPr>
+        <w:t>&gt;’.</w:t>
+      </w:r>
+    </w:p>
+    <w:p>
+      <w:pPr>
+        <w:rPr>
+          <w:rFonts w:ascii="Arial" w:eastAsia="Splatfont 2" w:hAnsi="Arial" w:cs="Arial"/>
+          <w:sz w:val="24"/>
+          <w:szCs w:val="24"/>
+        </w:rPr>
+      </w:pPr>
+    </w:p>
+    <w:p>
+      <w:pPr>
+        <w:rPr>
+          <w:rFonts w:ascii="Arial" w:eastAsia="Splatfont 2" w:hAnsi="Arial" w:cs="Arial"/>
+          <w:color w:val="F222E8"/>
+          <w:sz w:val="24"/>
+          <w:szCs w:val="24"/>
+          <w:lang w:val="nl-NL"/>
+        </w:rPr>
+      </w:pPr>
+      <w:r>
+        <w:rPr>
+          <w:rFonts w:ascii="Arial" w:eastAsia="Splatfont 2" w:hAnsi="Arial" w:cs="Arial"/>
+          <w:sz w:val="24"/>
+          <w:szCs w:val="24"/>
+          <w:lang w:val="nl-NL"/>
+        </w:rPr>
+        <w:t>Vr</w:t>
+      </w:r>
+      <w:r>
+        <w:rPr>
+          <w:rFonts w:ascii="Arial" w:eastAsia="Splatfont 2" w:hAnsi="Arial" w:cs="Arial"/>
+          <w:sz w:val="24"/>
+          <w:szCs w:val="24"/>
+          <w:lang w:val="nl-NL"/>
+        </w:rPr>
+        <w:t xml:space="preserve">aag 2: </w:t>
+      </w:r>
+      <w:r>
+        <w:rPr>
+          <w:rFonts w:ascii="Arial" w:eastAsia="Splatfont 2" w:hAnsi="Arial" w:cs="Arial"/>
+          <w:color w:val="F222E8"/>
+          <w:sz w:val="24"/>
+          <w:szCs w:val="24"/>
+          <w:lang w:val="nl-NL"/>
+        </w:rPr>
+        <w:t>‘</w:t>
+      </w:r>
+      <w:r>
+        <w:rPr>
+          <w:rFonts w:ascii="Arial" w:eastAsia="Splatfont 2" w:hAnsi="Arial" w:cs="Arial"/>
+          <w:color w:val="F222E8"/>
+          <w:sz w:val="24"/>
+          <w:szCs w:val="24"/>
+        </w:rPr>
+        <w:t xml:space="preserve">Wat is het </w:t>
+      </w:r>
       <w:proofErr w:type="spellStart"/>
       <w:r>
         <w:rPr>
-          <w:rFonts w:ascii="Splatfont 2" w:eastAsia="Splatfont 2" w:hAnsi="Splatfont 2" w:cs="Arial"/>
-          <w:sz w:val="24"/>
-          <w:szCs w:val="24"/>
-          <w:lang w:val="en-GB"/>
-        </w:rPr>
-        <w:t>Gemaakt</w:t>
+          <w:rFonts w:ascii="Arial" w:eastAsia="Splatfont 2" w:hAnsi="Arial" w:cs="Arial"/>
+          <w:color w:val="F222E8"/>
+          <w:sz w:val="24"/>
+          <w:szCs w:val="24"/>
+        </w:rPr>
+        <w:t>verschil</w:t>
       </w:r>
       <w:proofErr w:type="spellEnd"/>
       <w:r>
         <w:rPr>
-          <w:rFonts w:ascii="Splatfont 2" w:eastAsia="Splatfont 2" w:hAnsi="Splatfont 2" w:cs="Arial"/>
-          <w:sz w:val="24"/>
-          <w:szCs w:val="24"/>
-          <w:lang w:val="en-GB"/>
-        </w:rPr>
-        <w:t xml:space="preserve"> door: Nander Saengsun</w:t>
-      </w:r>
-    </w:p>
-    <w:p>
-      <w:pPr>
-        <w:rPr>
-          <w:rFonts w:ascii="Arial" w:eastAsia="Splatfont 2" w:hAnsi="Arial" w:cs="Arial"/>
-          <w:sz w:val="24"/>
-          <w:szCs w:val="24"/>
-          <w:lang w:val="en-GB"/>
-        </w:rPr>
-      </w:pPr>
-    </w:p>
-    <w:p>
-      <w:pPr>
-        <w:rPr>
-          <w:rFonts w:ascii="Arial" w:eastAsia="Splatfont 2" w:hAnsi="Arial" w:cs="Arial"/>
-          <w:color w:val="F222E8"/>
-          <w:sz w:val="24"/>
-          <w:szCs w:val="24"/>
-          <w:lang w:val="nl-NL"/>
-        </w:rPr>
-      </w:pPr>
-      <w:r>
-        <w:rPr>
-          <w:rFonts w:ascii="Arial" w:eastAsia="Splatfont 2" w:hAnsi="Arial" w:cs="Arial"/>
-          <w:sz w:val="24"/>
-          <w:szCs w:val="24"/>
-          <w:lang w:val="nl-NL"/>
-        </w:rPr>
-        <w:t>Vraag 1:</w:t>
-      </w:r>
-      <w:r>
-        <w:rPr>
-          <w:rFonts w:ascii="Arial" w:eastAsia="Splatfont 2" w:hAnsi="Arial" w:cs="Arial"/>
-          <w:color w:val="F222E8"/>
-          <w:sz w:val="24"/>
-          <w:szCs w:val="24"/>
-          <w:lang w:val="nl-NL"/>
-        </w:rPr>
-        <w:t xml:space="preserve"> ‘</w:t>
-      </w:r>
-      <w:r>
-        <w:rPr>
-          <w:rFonts w:ascii="Arial" w:eastAsia="Splatfont 2" w:hAnsi="Arial" w:cs="Arial"/>
-          <w:color w:val="F222E8"/>
-          <w:sz w:val="24"/>
-          <w:szCs w:val="24"/>
-          <w:lang w:val="nl-NL"/>
-        </w:rPr>
-        <w:t>Wat is altijd het eerst element op een HTML-pagina?</w:t>
+          <w:rFonts w:ascii="Arial" w:eastAsia="Splatfont 2" w:hAnsi="Arial" w:cs="Arial"/>
+          <w:color w:val="F222E8"/>
+          <w:sz w:val="24"/>
+          <w:szCs w:val="24"/>
+        </w:rPr>
+        <w:t xml:space="preserve"> </w:t>
+      </w:r>
+      <w:proofErr w:type="spellStart"/>
+      <w:r>
+        <w:rPr>
+          <w:rFonts w:ascii="Arial" w:eastAsia="Splatfont 2" w:hAnsi="Arial" w:cs="Arial"/>
+          <w:color w:val="F222E8"/>
+          <w:sz w:val="24"/>
+          <w:szCs w:val="24"/>
+        </w:rPr>
+        <w:t>tussen</w:t>
+      </w:r>
+      <w:proofErr w:type="spellEnd"/>
+      <w:r>
+        <w:rPr>
+          <w:rFonts w:ascii="Arial" w:eastAsia="Splatfont 2" w:hAnsi="Arial" w:cs="Arial"/>
+          <w:color w:val="F222E8"/>
+          <w:sz w:val="24"/>
+          <w:szCs w:val="24"/>
+        </w:rPr>
+        <w:t xml:space="preserve"> de “head” </w:t>
+      </w:r>
+      <w:proofErr w:type="spellStart"/>
+      <w:r>
+        <w:rPr>
+          <w:rFonts w:ascii="Arial" w:eastAsia="Splatfont 2" w:hAnsi="Arial" w:cs="Arial"/>
+          <w:color w:val="F222E8"/>
+          <w:sz w:val="24"/>
+          <w:szCs w:val="24"/>
+        </w:rPr>
+        <w:t>en</w:t>
+      </w:r>
+      <w:proofErr w:type="spellEnd"/>
+      <w:r>
+        <w:rPr>
+          <w:rFonts w:ascii="Arial" w:eastAsia="Splatfont 2" w:hAnsi="Arial" w:cs="Arial"/>
+          <w:color w:val="F222E8"/>
+          <w:sz w:val="24"/>
+          <w:szCs w:val="24"/>
+        </w:rPr>
+        <w:t xml:space="preserve"> de “body” van </w:t>
+      </w:r>
+      <w:proofErr w:type="spellStart"/>
+      <w:r>
+        <w:rPr>
+          <w:rFonts w:ascii="Arial" w:eastAsia="Splatfont 2" w:hAnsi="Arial" w:cs="Arial"/>
+          <w:color w:val="F222E8"/>
+          <w:sz w:val="24"/>
+          <w:szCs w:val="24"/>
+        </w:rPr>
+        <w:t>een</w:t>
+      </w:r>
+      <w:proofErr w:type="spellEnd"/>
+      <w:r>
+        <w:rPr>
+          <w:rFonts w:ascii="Arial" w:eastAsia="Splatfont 2" w:hAnsi="Arial" w:cs="Arial"/>
+          <w:color w:val="F222E8"/>
+          <w:sz w:val="24"/>
+          <w:szCs w:val="24"/>
+        </w:rPr>
+        <w:t xml:space="preserve"> HTML-</w:t>
+      </w:r>
+      <w:proofErr w:type="spellStart"/>
+      <w:r>
+        <w:rPr>
+          <w:rFonts w:ascii="Arial" w:eastAsia="Splatfont 2" w:hAnsi="Arial" w:cs="Arial"/>
+          <w:color w:val="F222E8"/>
+          <w:sz w:val="24"/>
+          <w:szCs w:val="24"/>
+        </w:rPr>
+        <w:t>pagina</w:t>
+      </w:r>
+      <w:proofErr w:type="spellEnd"/>
+      <w:r>
+        <w:rPr>
+          <w:rFonts w:ascii="Arial" w:eastAsia="Splatfont 2" w:hAnsi="Arial" w:cs="Arial"/>
+          <w:color w:val="F222E8"/>
+          <w:sz w:val="24"/>
+          <w:szCs w:val="24"/>
+        </w:rPr>
+        <w:t>?</w:t>
       </w:r>
       <w:r>
         <w:rPr>
@@ -151,73 +341,68 @@
           <w:rFonts w:ascii="Arial" w:eastAsia="Splatfont 2" w:hAnsi="Arial" w:cs="Arial"/>
           <w:sz w:val="24"/>
           <w:szCs w:val="24"/>
-        </w:rPr>
-      </w:pPr>
-      <w:r>
-        <w:rPr>
-          <w:rFonts w:ascii="Arial" w:eastAsia="Splatfont 2" w:hAnsi="Arial" w:cs="Arial"/>
-          <w:sz w:val="24"/>
-          <w:szCs w:val="24"/>
-          <w:lang w:val="nl-NL"/>
-        </w:rPr>
-        <w:t xml:space="preserve">Waar je altijd met een </w:t>
-      </w:r>
-      <w:r>
-        <w:rPr>
-          <w:rFonts w:ascii="Arial" w:eastAsia="Splatfont 2" w:hAnsi="Arial" w:cs="Arial"/>
-          <w:sz w:val="24"/>
-          <w:szCs w:val="24"/>
-          <w:lang w:val="nl-NL"/>
-        </w:rPr>
-        <w:t>HTML-website</w:t>
-      </w:r>
-      <w:r>
-        <w:rPr>
-          <w:rFonts w:ascii="Arial" w:eastAsia="Splatfont 2" w:hAnsi="Arial" w:cs="Arial"/>
-          <w:sz w:val="24"/>
-          <w:szCs w:val="24"/>
-          <w:lang w:val="nl-NL"/>
-        </w:rPr>
-        <w:t xml:space="preserve"> begint </w:t>
-      </w:r>
-      <w:r>
-        <w:rPr>
-          <w:rFonts w:ascii="Arial" w:eastAsia="Splatfont 2" w:hAnsi="Arial" w:cs="Arial"/>
-          <w:sz w:val="24"/>
-          <w:szCs w:val="24"/>
-          <w:lang w:val="nl-NL"/>
-        </w:rPr>
-        <w:t xml:space="preserve">is de tag: </w:t>
-      </w:r>
-      <w:r>
-        <w:rPr>
-          <w:rFonts w:ascii="Arial" w:eastAsia="Splatfont 2" w:hAnsi="Arial" w:cs="Arial"/>
-          <w:sz w:val="24"/>
-          <w:szCs w:val="24"/>
-          <w:lang w:val="nl-NL"/>
-        </w:rPr>
-        <w:t>‘&lt;!</w:t>
-      </w:r>
-      <w:proofErr w:type="gramStart"/>
-      <w:r>
-        <w:rPr>
-          <w:rFonts w:ascii="Arial" w:eastAsia="Splatfont 2" w:hAnsi="Arial" w:cs="Arial"/>
-          <w:sz w:val="24"/>
-          <w:szCs w:val="24"/>
-          <w:lang w:val="nl-NL"/>
-        </w:rPr>
-        <w:t>DOCTYPE html</w:t>
-      </w:r>
-      <w:proofErr w:type="gramEnd"/>
-      <w:r>
-        <w:rPr>
-          <w:rFonts w:ascii="Arial" w:eastAsia="Splatfont 2" w:hAnsi="Arial" w:cs="Arial"/>
-          <w:sz w:val="24"/>
-          <w:szCs w:val="24"/>
-          <w:lang w:val="nl-NL"/>
-        </w:rPr>
-        <w:t>&gt;’.</w:t>
-      </w:r>
+          <w:lang w:val="nl-NL"/>
+        </w:rPr>
+      </w:pPr>
+      <w:r>
+        <w:rPr>
+          <w:rFonts w:ascii="Arial" w:eastAsia="Splatfont 2" w:hAnsi="Arial" w:cs="Arial"/>
+          <w:sz w:val="24"/>
+          <w:szCs w:val="24"/>
+          <w:lang w:val="nl-NL"/>
+        </w:rPr>
+        <w:t xml:space="preserve">Het verschil tussen </w:t>
+      </w:r>
+      <w:proofErr w:type="spellStart"/>
+      <w:r>
+        <w:rPr>
+          <w:rFonts w:ascii="Arial" w:eastAsia="Splatfont 2" w:hAnsi="Arial" w:cs="Arial"/>
+          <w:sz w:val="24"/>
+          <w:szCs w:val="24"/>
+          <w:lang w:val="nl-NL"/>
+        </w:rPr>
+        <w:t>head</w:t>
+      </w:r>
+      <w:proofErr w:type="spellEnd"/>
+      <w:r>
+        <w:rPr>
+          <w:rFonts w:ascii="Arial" w:eastAsia="Splatfont 2" w:hAnsi="Arial" w:cs="Arial"/>
+          <w:sz w:val="24"/>
+          <w:szCs w:val="24"/>
+          <w:lang w:val="nl-NL"/>
+        </w:rPr>
+        <w:t xml:space="preserve"> en body is dat de </w:t>
+      </w:r>
+      <w:proofErr w:type="spellStart"/>
+      <w:r>
+        <w:rPr>
+          <w:rFonts w:ascii="Arial" w:eastAsia="Splatfont 2" w:hAnsi="Arial" w:cs="Arial"/>
+          <w:sz w:val="24"/>
+          <w:szCs w:val="24"/>
+          <w:lang w:val="nl-NL"/>
+        </w:rPr>
+        <w:t>head</w:t>
+      </w:r>
+      <w:proofErr w:type="spellEnd"/>
+      <w:r>
+        <w:rPr>
+          <w:rFonts w:ascii="Arial" w:eastAsia="Splatfont 2" w:hAnsi="Arial" w:cs="Arial"/>
+          <w:sz w:val="24"/>
+          <w:szCs w:val="24"/>
+          <w:lang w:val="nl-NL"/>
+        </w:rPr>
+        <w:t xml:space="preserve"> niet zichtbaar is. Hier sla je jouw informatie voor jouw site op. De body is wel zichtbaar. Hier komt jouw uiterlijk van jouw site. </w:t>
+      </w:r>
+    </w:p>
+    <w:p>
+      <w:pPr>
+        <w:rPr>
+          <w:rFonts w:ascii="Arial" w:eastAsia="Splatfont 2" w:hAnsi="Arial" w:cs="Arial"/>
+          <w:sz w:val="24"/>
+          <w:szCs w:val="24"/>
+          <w:lang w:val="nl-NL"/>
+        </w:rPr>
+      </w:pPr>
     </w:p>
     <w:p>
       <w:pPr>
@@ -245,7 +430,25 @@
           <w:szCs w:val="24"/>
           <w:lang w:val="nl-NL"/>
         </w:rPr>
-        <w:t xml:space="preserve">aag 2: </w:t>
+        <w:t xml:space="preserve">aag </w:t>
+      </w:r>
+      <w:r>
+        <w:rPr>
+          <w:rFonts w:ascii="Arial" w:eastAsia="Splatfont 2" w:hAnsi="Arial" w:cs="Arial"/>
+          <w:sz w:val="24"/>
+          <w:szCs w:val="24"/>
+          <w:lang w:val="nl-NL"/>
+        </w:rPr>
+        <w:t>3</w:t>
+      </w:r>
+      <w:r>
+        <w:rPr>
+          <w:rFonts w:ascii="Arial" w:eastAsia="Splatfont 2" w:hAnsi="Arial" w:cs="Arial"/>
+          <w:sz w:val="24"/>
+          <w:szCs w:val="24"/>
+          <w:lang w:val="nl-NL"/>
+        </w:rPr>
+        <w:t xml:space="preserve">: </w:t>
       </w:r>
       <w:r>
         <w:rPr>
@@ -263,100 +466,602 @@
           <w:color w:val="F222E8"/>
           <w:sz w:val="24"/>
           <w:szCs w:val="24"/>
-        </w:rPr>
-        <w:t xml:space="preserve">Wat is het </w:t>
+          <w:lang w:val="nl-NL"/>
+        </w:rPr>
+        <w:t>Wat is een HTML-tag</w:t>
+      </w:r>
+      <w:r>
+        <w:rPr>
+          <w:rFonts w:ascii="Arial" w:eastAsia="Splatfont 2" w:hAnsi="Arial" w:cs="Arial"/>
+          <w:color w:val="F222E8"/>
+          <w:sz w:val="24"/>
+          <w:szCs w:val="24"/>
+        </w:rPr>
+        <w:t>?</w:t>
+      </w:r>
+      <w:r>
+        <w:rPr>
+          <w:rFonts w:ascii="Arial" w:eastAsia="Splatfont 2" w:hAnsi="Arial" w:cs="Arial"/>
+          <w:color w:val="F222E8"/>
+          <w:sz w:val="24"/>
+          <w:szCs w:val="24"/>
+          <w:lang w:val="nl-NL"/>
+        </w:rPr>
+        <w:t>’</w:t>
+      </w:r>
+    </w:p>
+    <w:p>
+      <w:pPr>
+        <w:rPr>
+          <w:rFonts w:ascii="Arial" w:eastAsia="Splatfont 2" w:hAnsi="Arial" w:cs="Arial"/>
+          <w:sz w:val="24"/>
+          <w:szCs w:val="24"/>
+          <w:lang w:val="nl-NL"/>
+        </w:rPr>
+      </w:pPr>
+      <w:r>
+        <w:rPr>
+          <w:rFonts w:ascii="Arial" w:eastAsia="Splatfont 2" w:hAnsi="Arial" w:cs="Arial"/>
+          <w:sz w:val="24"/>
+          <w:szCs w:val="24"/>
+          <w:lang w:val="nl-NL"/>
+        </w:rPr>
+        <w:t>Dit is het structuur van jouw website</w:t>
+      </w:r>
+      <w:r>
+        <w:rPr>
+          <w:rFonts w:ascii="Arial" w:eastAsia="Splatfont 2" w:hAnsi="Arial" w:cs="Arial"/>
+          <w:sz w:val="24"/>
+          <w:szCs w:val="24"/>
+          <w:lang w:val="nl-NL"/>
+        </w:rPr>
+        <w:t>.</w:t>
+      </w:r>
+    </w:p>
+    <w:p>
+      <w:pPr>
+        <w:rPr>
+          <w:rFonts w:ascii="Arial" w:eastAsia="Splatfont 2" w:hAnsi="Arial" w:cs="Arial"/>
+          <w:sz w:val="24"/>
+          <w:szCs w:val="24"/>
+          <w:lang w:val="nl-NL"/>
+        </w:rPr>
+      </w:pPr>
+    </w:p>
+    <w:p>
+      <w:pPr>
+        <w:rPr>
+          <w:rFonts w:ascii="Arial" w:eastAsia="Splatfont 2" w:hAnsi="Arial" w:cs="Arial"/>
+          <w:color w:val="F222E8"/>
+          <w:sz w:val="24"/>
+          <w:szCs w:val="24"/>
+          <w:lang w:val="nl-NL"/>
+        </w:rPr>
+      </w:pPr>
+      <w:r>
+        <w:rPr>
+          <w:rFonts w:ascii="Arial" w:eastAsia="Splatfont 2" w:hAnsi="Arial" w:cs="Arial"/>
+          <w:sz w:val="24"/>
+          <w:szCs w:val="24"/>
+          <w:lang w:val="nl-NL"/>
+        </w:rPr>
+        <w:t>Vr</w:t>
+      </w:r>
+      <w:r>
+        <w:rPr>
+          <w:rFonts w:ascii="Arial" w:eastAsia="Splatfont 2" w:hAnsi="Arial" w:cs="Arial"/>
+          <w:sz w:val="24"/>
+          <w:szCs w:val="24"/>
+          <w:lang w:val="nl-NL"/>
+        </w:rPr>
+        <w:t xml:space="preserve">aag </w:t>
+      </w:r>
+      <w:r>
+        <w:rPr>
+          <w:rFonts w:ascii="Arial" w:eastAsia="Splatfont 2" w:hAnsi="Arial" w:cs="Arial"/>
+          <w:sz w:val="24"/>
+          <w:szCs w:val="24"/>
+          <w:lang w:val="nl-NL"/>
+        </w:rPr>
+        <w:t>4</w:t>
+      </w:r>
+      <w:r>
+        <w:rPr>
+          <w:rFonts w:ascii="Arial" w:eastAsia="Splatfont 2" w:hAnsi="Arial" w:cs="Arial"/>
+          <w:sz w:val="24"/>
+          <w:szCs w:val="24"/>
+          <w:lang w:val="nl-NL"/>
+        </w:rPr>
+        <w:t xml:space="preserve">: </w:t>
+      </w:r>
+      <w:r>
+        <w:rPr>
+          <w:rFonts w:ascii="Arial" w:eastAsia="Splatfont 2" w:hAnsi="Arial" w:cs="Arial"/>
+          <w:color w:val="F222E8"/>
+          <w:sz w:val="24"/>
+          <w:szCs w:val="24"/>
+          <w:lang w:val="nl-NL"/>
+        </w:rPr>
+        <w:t>‘</w:t>
+      </w:r>
+      <w:r>
+        <w:rPr>
+          <w:rFonts w:ascii="Arial" w:eastAsia="Splatfont 2" w:hAnsi="Arial" w:cs="Arial"/>
+          <w:color w:val="F222E8"/>
+          <w:sz w:val="24"/>
+          <w:szCs w:val="24"/>
+          <w:lang w:val="nl-NL"/>
+        </w:rPr>
+        <w:t>Wat is een attribuut</w:t>
+      </w:r>
+      <w:r>
+        <w:rPr>
+          <w:rFonts w:ascii="Arial" w:eastAsia="Splatfont 2" w:hAnsi="Arial" w:cs="Arial"/>
+          <w:color w:val="F222E8"/>
+          <w:sz w:val="24"/>
+          <w:szCs w:val="24"/>
+        </w:rPr>
+        <w:t>?</w:t>
+      </w:r>
+      <w:r>
+        <w:rPr>
+          <w:rFonts w:ascii="Arial" w:eastAsia="Splatfont 2" w:hAnsi="Arial" w:cs="Arial"/>
+          <w:color w:val="F222E8"/>
+          <w:sz w:val="24"/>
+          <w:szCs w:val="24"/>
+          <w:lang w:val="nl-NL"/>
+        </w:rPr>
+        <w:t>’</w:t>
+      </w:r>
+    </w:p>
+    <w:p>
+      <w:pPr>
+        <w:rPr>
+          <w:rFonts w:ascii="Arial" w:eastAsia="Splatfont 2" w:hAnsi="Arial" w:cs="Arial"/>
+          <w:sz w:val="24"/>
+          <w:szCs w:val="24"/>
+          <w:lang w:val="nl-NL"/>
+        </w:rPr>
+      </w:pPr>
+      <w:r>
+        <w:rPr>
+          <w:rFonts w:ascii="Arial" w:eastAsia="Splatfont 2" w:hAnsi="Arial" w:cs="Arial"/>
+          <w:sz w:val="24"/>
+          <w:szCs w:val="24"/>
+          <w:lang w:val="nl-NL"/>
+        </w:rPr>
+        <w:t xml:space="preserve">Een </w:t>
       </w:r>
       <w:proofErr w:type="spellStart"/>
       <w:r>
         <w:rPr>
           <w:rFonts w:ascii="Arial" w:eastAsia="Splatfont 2" w:hAnsi="Arial" w:cs="Arial"/>
-          <w:color w:val="F222E8"/>
-          <w:sz w:val="24"/>
-          <w:szCs w:val="24"/>
-        </w:rPr>
-        <w:t>verschil</w:t>
+          <w:sz w:val="24"/>
+          <w:szCs w:val="24"/>
+          <w:lang w:val="nl-NL"/>
+        </w:rPr>
+        <w:t>valu</w:t>
+      </w:r>
+      <w:r>
+        <w:rPr>
+          <w:rFonts w:ascii="Arial" w:eastAsia="Splatfont 2" w:hAnsi="Arial" w:cs="Arial"/>
+          <w:sz w:val="24"/>
+          <w:szCs w:val="24"/>
+          <w:lang w:val="nl-NL"/>
+        </w:rPr>
+        <w:t>e</w:t>
       </w:r>
       <w:proofErr w:type="spellEnd"/>
       <w:r>
         <w:rPr>
           <w:rFonts w:ascii="Arial" w:eastAsia="Splatfont 2" w:hAnsi="Arial" w:cs="Arial"/>
-          <w:color w:val="F222E8"/>
-          <w:sz w:val="24"/>
-          <w:szCs w:val="24"/>
+          <w:sz w:val="24"/>
+          <w:szCs w:val="24"/>
+          <w:lang w:val="nl-NL"/>
+        </w:rPr>
+        <w:t>/</w:t>
+      </w:r>
+      <w:r>
+        <w:rPr>
+          <w:rFonts w:ascii="Arial" w:eastAsia="Splatfont 2" w:hAnsi="Arial" w:cs="Arial"/>
+          <w:sz w:val="24"/>
+          <w:szCs w:val="24"/>
+          <w:lang w:val="nl-NL"/>
+        </w:rPr>
+        <w:t>gegeven voor jouw tag.</w:t>
+      </w:r>
+    </w:p>
+    <w:p>
+      <w:pPr>
+        <w:rPr>
+          <w:rFonts w:ascii="Arial" w:eastAsia="Splatfont 2" w:hAnsi="Arial" w:cs="Arial"/>
+          <w:sz w:val="24"/>
+          <w:szCs w:val="24"/>
+          <w:lang w:val="nl-NL"/>
+        </w:rPr>
+      </w:pPr>
+    </w:p>
+    <w:p>
+      <w:pPr>
+        <w:rPr>
+          <w:rFonts w:ascii="Arial" w:eastAsia="Splatfont 2" w:hAnsi="Arial" w:cs="Arial"/>
+          <w:color w:val="F222E8"/>
+          <w:sz w:val="24"/>
+          <w:szCs w:val="24"/>
+          <w:lang w:val="nl-NL"/>
+        </w:rPr>
+      </w:pPr>
+      <w:r>
+        <w:rPr>
+          <w:rFonts w:ascii="Arial" w:eastAsia="Splatfont 2" w:hAnsi="Arial" w:cs="Arial"/>
+          <w:sz w:val="24"/>
+          <w:szCs w:val="24"/>
+          <w:lang w:val="nl-NL"/>
+        </w:rPr>
+        <w:t>Vr</w:t>
+      </w:r>
+      <w:r>
+        <w:rPr>
+          <w:rFonts w:ascii="Arial" w:eastAsia="Splatfont 2" w:hAnsi="Arial" w:cs="Arial"/>
+          <w:sz w:val="24"/>
+          <w:szCs w:val="24"/>
+          <w:lang w:val="nl-NL"/>
+        </w:rPr>
+        <w:t xml:space="preserve">aag </w:t>
+      </w:r>
+      <w:r>
+        <w:rPr>
+          <w:rFonts w:ascii="Arial" w:eastAsia="Splatfont 2" w:hAnsi="Arial" w:cs="Arial"/>
+          <w:sz w:val="24"/>
+          <w:szCs w:val="24"/>
+          <w:lang w:val="nl-NL"/>
+        </w:rPr>
+        <w:t>5</w:t>
+      </w:r>
+      <w:r>
+        <w:rPr>
+          <w:rFonts w:ascii="Arial" w:eastAsia="Splatfont 2" w:hAnsi="Arial" w:cs="Arial"/>
+          <w:sz w:val="24"/>
+          <w:szCs w:val="24"/>
+          <w:lang w:val="nl-NL"/>
+        </w:rPr>
+        <w:t xml:space="preserve">: </w:t>
+      </w:r>
+      <w:r>
+        <w:rPr>
+          <w:rFonts w:ascii="Arial" w:eastAsia="Splatfont 2" w:hAnsi="Arial" w:cs="Arial"/>
+          <w:color w:val="F222E8"/>
+          <w:sz w:val="24"/>
+          <w:szCs w:val="24"/>
+          <w:lang w:val="nl-NL"/>
+        </w:rPr>
+        <w:t>‘</w:t>
+      </w:r>
+      <w:r>
+        <w:rPr>
+          <w:rFonts w:ascii="Arial" w:eastAsia="Splatfont 2" w:hAnsi="Arial" w:cs="Arial"/>
+          <w:color w:val="F222E8"/>
+          <w:sz w:val="24"/>
+          <w:szCs w:val="24"/>
+          <w:lang w:val="nl-NL"/>
+        </w:rPr>
+        <w:t>Wat is een HTML-tag</w:t>
+      </w:r>
+      <w:r>
+        <w:rPr>
+          <w:rFonts w:ascii="Arial" w:eastAsia="Splatfont 2" w:hAnsi="Arial" w:cs="Arial"/>
+          <w:color w:val="F222E8"/>
+          <w:sz w:val="24"/>
+          <w:szCs w:val="24"/>
+        </w:rPr>
+        <w:t>?</w:t>
+      </w:r>
+      <w:r>
+        <w:rPr>
+          <w:rFonts w:ascii="Arial" w:eastAsia="Splatfont 2" w:hAnsi="Arial" w:cs="Arial"/>
+          <w:color w:val="F222E8"/>
+          <w:sz w:val="24"/>
+          <w:szCs w:val="24"/>
+          <w:lang w:val="nl-NL"/>
+        </w:rPr>
+        <w:t>’</w:t>
+      </w:r>
+    </w:p>
+    <w:p>
+      <w:pPr>
+        <w:rPr>
+          <w:rFonts w:ascii="Arial" w:eastAsia="Splatfont 2" w:hAnsi="Arial" w:cs="Arial"/>
+          <w:sz w:val="24"/>
+          <w:szCs w:val="24"/>
+          <w:lang w:val="nl-NL"/>
+        </w:rPr>
+      </w:pPr>
+      <w:r>
+        <w:rPr>
+          <w:rFonts w:ascii="Arial" w:eastAsia="Splatfont 2" w:hAnsi="Arial" w:cs="Arial"/>
+          <w:sz w:val="24"/>
+          <w:szCs w:val="24"/>
+          <w:lang w:val="nl-NL"/>
+        </w:rPr>
+        <w:t>Een voorbeeld is</w:t>
+      </w:r>
+      <w:r>
+        <w:rPr>
+          <w:rFonts w:ascii="Arial" w:eastAsia="Splatfont 2" w:hAnsi="Arial" w:cs="Arial"/>
+          <w:sz w:val="24"/>
+          <w:szCs w:val="24"/>
+          <w:lang w:val="nl-NL"/>
+        </w:rPr>
+        <w:t xml:space="preserve"> een link in </w:t>
+      </w:r>
+      <w:r>
+        <w:rPr>
+          <w:rFonts w:ascii="Arial" w:eastAsia="Splatfont 2" w:hAnsi="Arial" w:cs="Arial"/>
+          <w:sz w:val="24"/>
+          <w:szCs w:val="24"/>
+          <w:lang w:val="nl-NL"/>
+        </w:rPr>
+        <w:t>jouw &lt;</w:t>
+      </w:r>
+      <w:proofErr w:type="spellStart"/>
+      <w:r>
+        <w:rPr>
+          <w:rFonts w:ascii="Arial" w:eastAsia="Splatfont 2" w:hAnsi="Arial" w:cs="Arial"/>
+          <w:sz w:val="24"/>
+          <w:szCs w:val="24"/>
+          <w:lang w:val="nl-NL"/>
+        </w:rPr>
+        <w:t>href</w:t>
+      </w:r>
+      <w:proofErr w:type="spellEnd"/>
+      <w:r>
+        <w:rPr>
+          <w:rFonts w:ascii="Arial" w:eastAsia="Splatfont 2" w:hAnsi="Arial" w:cs="Arial"/>
+          <w:sz w:val="24"/>
+          <w:szCs w:val="24"/>
+          <w:lang w:val="nl-NL"/>
+        </w:rPr>
+        <w:t>&gt;</w:t>
+      </w:r>
+      <w:r>
+        <w:rPr>
+          <w:rFonts w:ascii="Arial" w:eastAsia="Splatfont 2" w:hAnsi="Arial" w:cs="Arial"/>
+          <w:sz w:val="24"/>
+          <w:szCs w:val="24"/>
+          <w:lang w:val="nl-NL"/>
+        </w:rPr>
+        <w:t>.</w:t>
+      </w:r>
+    </w:p>
+    <w:p>
+      <w:pPr>
+        <w:rPr>
+          <w:rFonts w:ascii="Arial" w:eastAsia="Splatfont 2" w:hAnsi="Arial" w:cs="Arial"/>
+          <w:sz w:val="24"/>
+          <w:szCs w:val="24"/>
+          <w:lang w:val="nl-NL"/>
+        </w:rPr>
+      </w:pPr>
+    </w:p>
+    <w:p>
+      <w:pPr>
+        <w:rPr>
+          <w:rFonts w:ascii="Arial" w:eastAsia="Splatfont 2" w:hAnsi="Arial" w:cs="Arial"/>
+          <w:color w:val="F222E8"/>
+          <w:sz w:val="24"/>
+          <w:szCs w:val="24"/>
+          <w:lang w:val="nl-NL"/>
+        </w:rPr>
+      </w:pPr>
+      <w:r>
+        <w:rPr>
+          <w:rFonts w:ascii="Arial" w:eastAsia="Splatfont 2" w:hAnsi="Arial" w:cs="Arial"/>
+          <w:sz w:val="24"/>
+          <w:szCs w:val="24"/>
+          <w:lang w:val="nl-NL"/>
+        </w:rPr>
+        <w:t>Vr</w:t>
+      </w:r>
+      <w:r>
+        <w:rPr>
+          <w:rFonts w:ascii="Arial" w:eastAsia="Splatfont 2" w:hAnsi="Arial" w:cs="Arial"/>
+          <w:sz w:val="24"/>
+          <w:szCs w:val="24"/>
+          <w:lang w:val="nl-NL"/>
+        </w:rPr>
+        <w:t xml:space="preserve">aag </w:t>
+      </w:r>
+      <w:r>
+        <w:rPr>
+          <w:rFonts w:ascii="Arial" w:eastAsia="Splatfont 2" w:hAnsi="Arial" w:cs="Arial"/>
+          <w:sz w:val="24"/>
+          <w:szCs w:val="24"/>
+          <w:lang w:val="nl-NL"/>
+        </w:rPr>
+        <w:t>6</w:t>
+      </w:r>
+      <w:r>
+        <w:rPr>
+          <w:rFonts w:ascii="Arial" w:eastAsia="Splatfont 2" w:hAnsi="Arial" w:cs="Arial"/>
+          <w:sz w:val="24"/>
+          <w:szCs w:val="24"/>
+          <w:lang w:val="nl-NL"/>
+        </w:rPr>
+        <w:t xml:space="preserve">: </w:t>
+      </w:r>
+      <w:r>
+        <w:rPr>
+          <w:rFonts w:ascii="Arial" w:eastAsia="Splatfont 2" w:hAnsi="Arial" w:cs="Arial"/>
+          <w:color w:val="F222E8"/>
+          <w:sz w:val="24"/>
+          <w:szCs w:val="24"/>
+          <w:lang w:val="nl-NL"/>
+        </w:rPr>
+        <w:t>‘</w:t>
+      </w:r>
+      <w:r>
+        <w:rPr>
+          <w:rFonts w:ascii="Arial" w:eastAsia="Splatfont 2" w:hAnsi="Arial" w:cs="Arial"/>
+          <w:color w:val="F222E8"/>
+          <w:sz w:val="24"/>
+          <w:szCs w:val="24"/>
+          <w:lang w:val="nl-NL"/>
+        </w:rPr>
+        <w:t>Welke HTML-tag kan je een link maken</w:t>
+      </w:r>
+      <w:r>
+        <w:rPr>
+          <w:rFonts w:ascii="Arial" w:eastAsia="Splatfont 2" w:hAnsi="Arial" w:cs="Arial"/>
+          <w:color w:val="F222E8"/>
+          <w:sz w:val="24"/>
+          <w:szCs w:val="24"/>
+        </w:rPr>
+        <w:t>?</w:t>
+      </w:r>
+      <w:r>
+        <w:rPr>
+          <w:rFonts w:ascii="Arial" w:eastAsia="Splatfont 2" w:hAnsi="Arial" w:cs="Arial"/>
+          <w:color w:val="F222E8"/>
+          <w:sz w:val="24"/>
+          <w:szCs w:val="24"/>
+          <w:lang w:val="nl-NL"/>
+        </w:rPr>
+        <w:t>’</w:t>
+      </w:r>
+    </w:p>
+    <w:p>
+      <w:pPr>
+        <w:rPr>
+          <w:rFonts w:ascii="Arial" w:eastAsia="Splatfont 2" w:hAnsi="Arial" w:cs="Arial"/>
+          <w:sz w:val="24"/>
+          <w:szCs w:val="24"/>
+          <w:lang w:val="nl-NL"/>
+        </w:rPr>
+      </w:pPr>
+      <w:r>
+        <w:rPr>
+          <w:rFonts w:ascii="Arial" w:eastAsia="Splatfont 2" w:hAnsi="Arial" w:cs="Arial"/>
+          <w:sz w:val="24"/>
+          <w:szCs w:val="24"/>
+          <w:lang w:val="nl-NL"/>
+        </w:rPr>
+        <w:t>Dat kan met</w:t>
+      </w:r>
+      <w:r>
+        <w:rPr>
+          <w:rFonts w:ascii="Arial" w:eastAsia="Splatfont 2" w:hAnsi="Arial" w:cs="Arial"/>
+          <w:sz w:val="24"/>
+          <w:szCs w:val="24"/>
+          <w:lang w:val="nl-NL"/>
         </w:rPr>
         <w:t xml:space="preserve"> </w:t>
       </w:r>
+      <w:r>
+        <w:rPr>
+          <w:rFonts w:ascii="Arial" w:eastAsia="Splatfont 2" w:hAnsi="Arial" w:cs="Arial"/>
+          <w:sz w:val="24"/>
+          <w:szCs w:val="24"/>
+          <w:lang w:val="nl-NL"/>
+        </w:rPr>
+        <w:t xml:space="preserve">&lt;p&gt; + &lt;a + </w:t>
+      </w:r>
       <w:proofErr w:type="spellStart"/>
       <w:r>
         <w:rPr>
           <w:rFonts w:ascii="Arial" w:eastAsia="Splatfont 2" w:hAnsi="Arial" w:cs="Arial"/>
-          <w:color w:val="F222E8"/>
-          <w:sz w:val="24"/>
-          <w:szCs w:val="24"/>
-        </w:rPr>
-        <w:t>tussen</w:t>
+          <w:sz w:val="24"/>
+          <w:szCs w:val="24"/>
+          <w:lang w:val="nl-NL"/>
+        </w:rPr>
+        <w:t>href</w:t>
       </w:r>
       <w:proofErr w:type="spellEnd"/>
       <w:r>
         <w:rPr>
           <w:rFonts w:ascii="Arial" w:eastAsia="Splatfont 2" w:hAnsi="Arial" w:cs="Arial"/>
-          <w:color w:val="F222E8"/>
-          <w:sz w:val="24"/>
-          <w:szCs w:val="24"/>
-        </w:rPr>
-        <w:t xml:space="preserve"> de “head” </w:t>
-      </w:r>
-      <w:proofErr w:type="spellStart"/>
-      <w:r>
-        <w:rPr>
-          <w:rFonts w:ascii="Arial" w:eastAsia="Splatfont 2" w:hAnsi="Arial" w:cs="Arial"/>
-          <w:color w:val="F222E8"/>
-          <w:sz w:val="24"/>
-          <w:szCs w:val="24"/>
-        </w:rPr>
-        <w:t>en</w:t>
-      </w:r>
-      <w:proofErr w:type="spellEnd"/>
-      <w:r>
-        <w:rPr>
-          <w:rFonts w:ascii="Arial" w:eastAsia="Splatfont 2" w:hAnsi="Arial" w:cs="Arial"/>
-          <w:color w:val="F222E8"/>
-          <w:sz w:val="24"/>
-          <w:szCs w:val="24"/>
-        </w:rPr>
-        <w:t xml:space="preserve"> de “body” van </w:t>
-      </w:r>
-      <w:proofErr w:type="spellStart"/>
-      <w:r>
-        <w:rPr>
-          <w:rFonts w:ascii="Arial" w:eastAsia="Splatfont 2" w:hAnsi="Arial" w:cs="Arial"/>
-          <w:color w:val="F222E8"/>
-          <w:sz w:val="24"/>
-          <w:szCs w:val="24"/>
-        </w:rPr>
-        <w:t>een</w:t>
-      </w:r>
-      <w:proofErr w:type="spellEnd"/>
-      <w:r>
-        <w:rPr>
-          <w:rFonts w:ascii="Arial" w:eastAsia="Splatfont 2" w:hAnsi="Arial" w:cs="Arial"/>
-          <w:color w:val="F222E8"/>
-          <w:sz w:val="24"/>
-          <w:szCs w:val="24"/>
-        </w:rPr>
-        <w:t xml:space="preserve"> HTML-</w:t>
-      </w:r>
-      <w:proofErr w:type="spellStart"/>
-      <w:r>
-        <w:rPr>
-          <w:rFonts w:ascii="Arial" w:eastAsia="Splatfont 2" w:hAnsi="Arial" w:cs="Arial"/>
-          <w:color w:val="F222E8"/>
-          <w:sz w:val="24"/>
-          <w:szCs w:val="24"/>
-        </w:rPr>
-        <w:t>pagina</w:t>
-      </w:r>
-      <w:proofErr w:type="spellEnd"/>
+          <w:sz w:val="24"/>
+          <w:szCs w:val="24"/>
+          <w:lang w:val="nl-NL"/>
+        </w:rPr>
+        <w:t xml:space="preserve"> + link + &gt;. + &lt;/p&gt;.</w:t>
+      </w:r>
+    </w:p>
+    <w:p>
+      <w:pPr>
+        <w:rPr>
+          <w:rFonts w:ascii="Arial" w:eastAsia="Splatfont 2" w:hAnsi="Arial" w:cs="Arial"/>
+          <w:sz w:val="24"/>
+          <w:szCs w:val="24"/>
+          <w:lang w:val="nl-NL"/>
+        </w:rPr>
+      </w:pPr>
+    </w:p>
+    <w:p>
+      <w:pPr>
+        <w:rPr>
+          <w:rFonts w:ascii="Arial" w:eastAsia="Splatfont 2" w:hAnsi="Arial" w:cs="Arial"/>
+          <w:color w:val="F222E8"/>
+          <w:sz w:val="24"/>
+          <w:szCs w:val="24"/>
+          <w:lang w:val="nl-NL"/>
+        </w:rPr>
+      </w:pPr>
+      <w:r>
+        <w:rPr>
+          <w:rFonts w:ascii="Arial" w:eastAsia="Splatfont 2" w:hAnsi="Arial" w:cs="Arial"/>
+          <w:sz w:val="24"/>
+          <w:szCs w:val="24"/>
+          <w:lang w:val="nl-NL"/>
+        </w:rPr>
+        <w:t>Vr</w:t>
+      </w:r>
+      <w:r>
+        <w:rPr>
+          <w:rFonts w:ascii="Arial" w:eastAsia="Splatfont 2" w:hAnsi="Arial" w:cs="Arial"/>
+          <w:sz w:val="24"/>
+          <w:szCs w:val="24"/>
+          <w:lang w:val="nl-NL"/>
+        </w:rPr>
+        <w:t xml:space="preserve">aag </w:t>
+      </w:r>
+      <w:r>
+        <w:rPr>
+          <w:rFonts w:ascii="Arial" w:eastAsia="Splatfont 2" w:hAnsi="Arial" w:cs="Arial"/>
+          <w:sz w:val="24"/>
+          <w:szCs w:val="24"/>
+          <w:lang w:val="nl-NL"/>
+        </w:rPr>
+        <w:t>7</w:t>
+      </w:r>
+      <w:r>
+        <w:rPr>
+          <w:rFonts w:ascii="Arial" w:eastAsia="Splatfont 2" w:hAnsi="Arial" w:cs="Arial"/>
+          <w:sz w:val="24"/>
+          <w:szCs w:val="24"/>
+          <w:lang w:val="nl-NL"/>
+        </w:rPr>
+        <w:t xml:space="preserve">: </w:t>
+      </w:r>
+      <w:r>
+        <w:rPr>
+          <w:rFonts w:ascii="Arial" w:eastAsia="Splatfont 2" w:hAnsi="Arial" w:cs="Arial"/>
+          <w:color w:val="F222E8"/>
+          <w:sz w:val="24"/>
+          <w:szCs w:val="24"/>
+          <w:lang w:val="nl-NL"/>
+        </w:rPr>
+        <w:t>‘</w:t>
+      </w:r>
+      <w:r>
+        <w:rPr>
+          <w:rFonts w:ascii="Arial" w:eastAsia="Splatfont 2" w:hAnsi="Arial" w:cs="Arial"/>
+          <w:color w:val="F222E8"/>
+          <w:sz w:val="24"/>
+          <w:szCs w:val="24"/>
+          <w:lang w:val="nl-NL"/>
+        </w:rPr>
+        <w:t>Wat is het verschil tussen een interne en externe link</w:t>
+      </w:r>
       <w:r>
         <w:rPr>
           <w:rFonts w:ascii="Arial" w:eastAsia="Splatfont 2" w:hAnsi="Arial" w:cs="Arial"/>
@@ -376,6 +1081,131 @@
         </w:rPr>
         <w:t>’</w:t>
       </w:r>
+    </w:p>
+    <w:p>
+      <w:pPr>
+        <w:pBdr>
+          <w:bottom w:val="single" w:sz="6" w:space="1" w:color="auto"/>
+        </w:pBdr>
+        <w:rPr>
+          <w:rFonts w:ascii="Arial" w:eastAsia="Splatfont 2" w:hAnsi="Arial" w:cs="Arial"/>
+          <w:sz w:val="24"/>
+          <w:szCs w:val="24"/>
+          <w:lang w:val="nl-NL"/>
+        </w:rPr>
+      </w:pPr>
+      <w:r>
+        <w:rPr>
+          <w:rFonts w:ascii="Arial" w:eastAsia="Splatfont 2" w:hAnsi="Arial" w:cs="Arial"/>
+          <w:sz w:val="24"/>
+          <w:szCs w:val="24"/>
+          <w:lang w:val="nl-NL"/>
+        </w:rPr>
+        <w:t>Een interne link is een link die te maken hebben met jouw website. En externe zijn links die bijvoorbeeld naar andere websites gaan.</w:t>
+      </w:r>
+    </w:p>
+    <w:p>
+      <w:pPr>
+        <w:rPr>
+          <w:rFonts w:ascii="Arial" w:eastAsia="Splatfont 2" w:hAnsi="Arial" w:cs="Arial"/>
+          <w:sz w:val="24"/>
+          <w:szCs w:val="24"/>
+          <w:lang w:val="nl-NL"/>
+        </w:rPr>
+      </w:pPr>
+    </w:p>
+    <w:p>
+      <w:pPr>
+        <w:rPr>
+          <w:rFonts w:ascii="Arial" w:eastAsia="Splatfont 2" w:hAnsi="Arial" w:cs="Arial"/>
+          <w:color w:val="F222E8"/>
+          <w:sz w:val="24"/>
+          <w:szCs w:val="24"/>
+          <w:lang w:val="nl-NL"/>
+        </w:rPr>
+      </w:pPr>
+    </w:p>
+    <w:p>
+      <w:pPr>
+        <w:rPr>
+          <w:rFonts w:ascii="Arial" w:eastAsia="Splatfont 2" w:hAnsi="Arial" w:cs="Arial"/>
+          <w:sz w:val="24"/>
+          <w:szCs w:val="24"/>
+          <w:lang w:val="nl-NL"/>
+        </w:rPr>
+      </w:pPr>
+    </w:p>
+    <w:p>
+      <w:pPr>
+        <w:rPr>
+          <w:rFonts w:ascii="Arial" w:eastAsia="Splatfont 2" w:hAnsi="Arial" w:cs="Arial"/>
+          <w:color w:val="F222E8"/>
+          <w:sz w:val="24"/>
+          <w:szCs w:val="24"/>
+          <w:lang w:val="nl-NL"/>
+        </w:rPr>
+      </w:pPr>
+    </w:p>
+    <w:p>
+      <w:pPr>
+        <w:rPr>
+          <w:rFonts w:ascii="Arial" w:eastAsia="Splatfont 2" w:hAnsi="Arial" w:cs="Arial"/>
+          <w:sz w:val="24"/>
+          <w:szCs w:val="24"/>
+          <w:lang w:val="nl-NL"/>
+        </w:rPr>
+      </w:pPr>
+    </w:p>
+    <w:p>
+      <w:pPr>
+        <w:rPr>
+          <w:rFonts w:ascii="Arial" w:eastAsia="Splatfont 2" w:hAnsi="Arial" w:cs="Arial"/>
+          <w:color w:val="F222E8"/>
+          <w:sz w:val="24"/>
+          <w:szCs w:val="24"/>
+          <w:lang w:val="nl-NL"/>
+        </w:rPr>
+      </w:pPr>
+    </w:p>
+    <w:p>
+      <w:pPr>
+        <w:rPr>
+          <w:rFonts w:ascii="Arial" w:eastAsia="Splatfont 2" w:hAnsi="Arial" w:cs="Arial"/>
+          <w:sz w:val="24"/>
+          <w:szCs w:val="24"/>
+          <w:lang w:val="nl-NL"/>
+        </w:rPr>
+      </w:pPr>
+    </w:p>
+    <w:p>
+      <w:pPr>
+        <w:rPr>
+          <w:rFonts w:ascii="Arial" w:eastAsia="Splatfont 2" w:hAnsi="Arial" w:cs="Arial"/>
+          <w:sz w:val="24"/>
+          <w:szCs w:val="24"/>
+          <w:lang w:val="nl-NL"/>
+        </w:rPr>
+      </w:pPr>
+    </w:p>
+    <w:p>
+      <w:pPr>
+        <w:rPr>
+          <w:rFonts w:ascii="Arial" w:eastAsia="Splatfont 2" w:hAnsi="Arial" w:cs="Arial"/>
+          <w:sz w:val="24"/>
+          <w:szCs w:val="24"/>
+          <w:lang w:val="nl-NL"/>
+        </w:rPr>
+      </w:pPr>
+    </w:p>
+    <w:p>
+      <w:pPr>
+        <w:rPr>
+          <w:rFonts w:ascii="Arial" w:eastAsia="Splatfont 2" w:hAnsi="Arial" w:cs="Arial"/>
+          <w:sz w:val="24"/>
+          <w:szCs w:val="24"/>
+          <w:lang w:val="nl-NL"/>
+        </w:rPr>
+      </w:pPr>
     </w:p>
     <w:sectPr>
       <w:pgSz w:w="11906" w:h="16838"/>
@@ -1112,6 +1942,21 @@
 </file>
 
 <file path=customXml/item1.xml><?xml version="1.0" encoding="utf-8"?>
+<p:properties xmlns:p="http://schemas.microsoft.com/office/2006/metadata/properties" xmlns:xsi="http://www.w3.org/2001/XMLSchema-instance" xmlns:pc="http://schemas.microsoft.com/office/infopath/2007/PartnerControls">
+  <documentManagement/>
+</p:properties>
+</file>
+
+<file path=customXml/item2.xml><?xml version="1.0" encoding="utf-8"?>
+<?mso-contentType ?>
+<FormTemplates xmlns="http://schemas.microsoft.com/sharepoint/v3/contenttype/forms">
+  <Display>DocumentLibraryForm</Display>
+  <Edit>DocumentLibraryForm</Edit>
+  <New>DocumentLibraryForm</New>
+</FormTemplates>
+</file>
+
+<file path=customXml/item3.xml><?xml version="1.0" encoding="utf-8"?>
 <ct:contentTypeSchema xmlns:ct="http://schemas.microsoft.com/office/2006/metadata/contentType" xmlns:ma="http://schemas.microsoft.com/office/2006/metadata/properties/metaAttributes" ct:_="" ma:_="" ma:contentTypeName="Document" ma:contentTypeID="0x0101003C732D59D1697C4995569EE221570421" ma:contentTypeVersion="2" ma:contentTypeDescription="Een nieuw document maken." ma:contentTypeScope="" ma:versionID="bd7d74321deb41fcdb388cf7d869b776">
   <xsd:schema xmlns:xsd="http://www.w3.org/2001/XMLSchema" xmlns:xs="http://www.w3.org/2001/XMLSchema" xmlns:p="http://schemas.microsoft.com/office/2006/metadata/properties" xmlns:ns3="314a0009-37b7-4427-a051-c3a04795dbbb" targetNamespace="http://schemas.microsoft.com/office/2006/metadata/properties" ma:root="true" ma:fieldsID="8416963b3da71531727af3f39eb99916" ns3:_="">
     <xsd:import namespace="314a0009-37b7-4427-a051-c3a04795dbbb"/>
@@ -1243,22 +2088,24 @@
 </ct:contentTypeSchema>
 </file>
 
-<file path=customXml/item2.xml><?xml version="1.0" encoding="utf-8"?>
-<?mso-contentType ?>
-<FormTemplates xmlns="http://schemas.microsoft.com/sharepoint/v3/contenttype/forms">
-  <Display>DocumentLibraryForm</Display>
-  <Edit>DocumentLibraryForm</Edit>
-  <New>DocumentLibraryForm</New>
-</FormTemplates>
+<file path=customXml/itemProps1.xml><?xml version="1.0" encoding="utf-8"?>
+<ds:datastoreItem xmlns:ds="http://schemas.openxmlformats.org/officeDocument/2006/customXml" ds:itemID="{C942D06F-3BC5-48CA-9B56-CBBCE1D9C872}">
+  <ds:schemaRefs>
+    <ds:schemaRef ds:uri="http://schemas.microsoft.com/office/2006/metadata/properties"/>
+    <ds:schemaRef ds:uri="http://schemas.microsoft.com/office/infopath/2007/PartnerControls"/>
+  </ds:schemaRefs>
+</ds:datastoreItem>
 </file>
 
-<file path=customXml/item3.xml><?xml version="1.0" encoding="utf-8"?>
-<p:properties xmlns:p="http://schemas.microsoft.com/office/2006/metadata/properties" xmlns:xsi="http://www.w3.org/2001/XMLSchema-instance" xmlns:pc="http://schemas.microsoft.com/office/infopath/2007/PartnerControls">
-  <documentManagement/>
-</p:properties>
+<file path=customXml/itemProps2.xml><?xml version="1.0" encoding="utf-8"?>
+<ds:datastoreItem xmlns:ds="http://schemas.openxmlformats.org/officeDocument/2006/customXml" ds:itemID="{03963278-ADEA-4CD2-8748-CA03767D4193}">
+  <ds:schemaRefs>
+    <ds:schemaRef ds:uri="http://schemas.microsoft.com/sharepoint/v3/contenttype/forms"/>
+  </ds:schemaRefs>
+</ds:datastoreItem>
 </file>
 
-<file path=customXml/itemProps1.xml><?xml version="1.0" encoding="utf-8"?>
+<file path=customXml/itemProps3.xml><?xml version="1.0" encoding="utf-8"?>
 <ds:datastoreItem xmlns:ds="http://schemas.openxmlformats.org/officeDocument/2006/customXml" ds:itemID="{1F7FA98D-4D5E-45E5-94E0-513A58658F26}">
   <ds:schemaRefs>
     <ds:schemaRef ds:uri="http://schemas.microsoft.com/office/2006/metadata/contentType"/>
@@ -1274,28 +2121,4 @@
     <ds:schemaRef ds:uri="http://schemas.microsoft.com/internal/obd"/>
   </ds:schemaRefs>
 </ds:datastoreItem>
-</file>
-
-<file path=customXml/itemProps2.xml><?xml version="1.0" encoding="utf-8"?>
-<ds:datastoreItem xmlns:ds="http://schemas.openxmlformats.org/officeDocument/2006/customXml" ds:itemID="{03963278-ADEA-4CD2-8748-CA03767D4193}">
-  <ds:schemaRefs>
-    <ds:schemaRef ds:uri="http://schemas.microsoft.com/sharepoint/v3/contenttype/forms"/>
-  </ds:schemaRefs>
-</ds:datastoreItem>
-</file>
-
-<file path=customXml/itemProps3.xml><?xml version="1.0" encoding="utf-8"?>
-<ds:datastoreItem xmlns:ds="http://schemas.openxmlformats.org/officeDocument/2006/customXml" ds:itemID="{C942D06F-3BC5-48CA-9B56-CBBCE1D9C872}">
-  <ds:schemaRefs>
-    <ds:schemaRef ds:uri="http://purl.org/dc/dcmitype/"/>
-    <ds:schemaRef ds:uri="http://purl.org/dc/terms/"/>
-    <ds:schemaRef ds:uri="http://schemas.microsoft.com/office/2006/documentManagement/types"/>
-    <ds:schemaRef ds:uri="http://purl.org/dc/elements/1.1/"/>
-    <ds:schemaRef ds:uri="http://schemas.microsoft.com/office/infopath/2007/PartnerControls"/>
-    <ds:schemaRef ds:uri="http://schemas.openxmlformats.org/package/2006/metadata/core-properties"/>
-    <ds:schemaRef ds:uri="314a0009-37b7-4427-a051-c3a04795dbbb"/>
-    <ds:schemaRef ds:uri="http://schemas.microsoft.com/office/2006/metadata/properties"/>
-    <ds:schemaRef ds:uri="http://www.w3.org/XML/1998/namespace"/>
-  </ds:schemaRefs>
-</ds:datastoreItem>
 </file>
</xml_diff>

<commit_message>
HTML Week 1 - Dag 2/Deel 2
</commit_message>
<xml_diff>
--- a/Week 1/Kennisopdrachten/2.2/Week 1 - 2.2 Opdrachten.docx
+++ b/Week 1/Kennisopdrachten/2.2/Week 1 - 2.2 Opdrachten.docx
@@ -430,25 +430,7 @@
           <w:szCs w:val="24"/>
           <w:lang w:val="nl-NL"/>
         </w:rPr>
-        <w:t xml:space="preserve">aag </w:t>
-      </w:r>
-      <w:r>
-        <w:rPr>
-          <w:rFonts w:ascii="Arial" w:eastAsia="Splatfont 2" w:hAnsi="Arial" w:cs="Arial"/>
-          <w:sz w:val="24"/>
-          <w:szCs w:val="24"/>
-          <w:lang w:val="nl-NL"/>
-        </w:rPr>
-        <w:t>3</w:t>
-      </w:r>
-      <w:r>
-        <w:rPr>
-          <w:rFonts w:ascii="Arial" w:eastAsia="Splatfont 2" w:hAnsi="Arial" w:cs="Arial"/>
-          <w:sz w:val="24"/>
-          <w:szCs w:val="24"/>
-          <w:lang w:val="nl-NL"/>
-        </w:rPr>
-        <w:t xml:space="preserve">: </w:t>
+        <w:t xml:space="preserve">aag 3: </w:t>
       </w:r>
       <w:r>
         <w:rPr>
@@ -554,25 +536,7 @@
           <w:szCs w:val="24"/>
           <w:lang w:val="nl-NL"/>
         </w:rPr>
-        <w:t xml:space="preserve">aag </w:t>
-      </w:r>
-      <w:r>
-        <w:rPr>
-          <w:rFonts w:ascii="Arial" w:eastAsia="Splatfont 2" w:hAnsi="Arial" w:cs="Arial"/>
-          <w:sz w:val="24"/>
-          <w:szCs w:val="24"/>
-          <w:lang w:val="nl-NL"/>
-        </w:rPr>
-        <w:t>4</w:t>
-      </w:r>
-      <w:r>
-        <w:rPr>
-          <w:rFonts w:ascii="Arial" w:eastAsia="Splatfont 2" w:hAnsi="Arial" w:cs="Arial"/>
-          <w:sz w:val="24"/>
-          <w:szCs w:val="24"/>
-          <w:lang w:val="nl-NL"/>
-        </w:rPr>
-        <w:t xml:space="preserve">: </w:t>
+        <w:t xml:space="preserve">aag 4: </w:t>
       </w:r>
       <w:r>
         <w:rPr>
@@ -632,6 +596,209 @@
         </w:rPr>
         <w:t xml:space="preserve">Een </w:t>
       </w:r>
+      <w:r>
+        <w:rPr>
+          <w:rFonts w:ascii="Arial" w:eastAsia="Splatfont 2" w:hAnsi="Arial" w:cs="Arial"/>
+          <w:sz w:val="24"/>
+          <w:szCs w:val="24"/>
+          <w:lang w:val="nl-NL"/>
+        </w:rPr>
+        <w:t>stukje informatie die je kan gebruiken om elementen te beschrijven.</w:t>
+      </w:r>
+    </w:p>
+    <w:p>
+      <w:pPr>
+        <w:rPr>
+          <w:rFonts w:ascii="Arial" w:eastAsia="Splatfont 2" w:hAnsi="Arial" w:cs="Arial"/>
+          <w:sz w:val="24"/>
+          <w:szCs w:val="24"/>
+          <w:lang w:val="nl-NL"/>
+        </w:rPr>
+      </w:pPr>
+    </w:p>
+    <w:p>
+      <w:pPr>
+        <w:rPr>
+          <w:rFonts w:ascii="Arial" w:eastAsia="Splatfont 2" w:hAnsi="Arial" w:cs="Arial"/>
+          <w:color w:val="F222E8"/>
+          <w:sz w:val="24"/>
+          <w:szCs w:val="24"/>
+          <w:lang w:val="nl-NL"/>
+        </w:rPr>
+      </w:pPr>
+      <w:r>
+        <w:rPr>
+          <w:rFonts w:ascii="Arial" w:eastAsia="Splatfont 2" w:hAnsi="Arial" w:cs="Arial"/>
+          <w:sz w:val="24"/>
+          <w:szCs w:val="24"/>
+          <w:lang w:val="nl-NL"/>
+        </w:rPr>
+        <w:t>Vr</w:t>
+      </w:r>
+      <w:r>
+        <w:rPr>
+          <w:rFonts w:ascii="Arial" w:eastAsia="Splatfont 2" w:hAnsi="Arial" w:cs="Arial"/>
+          <w:sz w:val="24"/>
+          <w:szCs w:val="24"/>
+          <w:lang w:val="nl-NL"/>
+        </w:rPr>
+        <w:t xml:space="preserve">aag 5: </w:t>
+      </w:r>
+      <w:r>
+        <w:rPr>
+          <w:rFonts w:ascii="Arial" w:eastAsia="Splatfont 2" w:hAnsi="Arial" w:cs="Arial"/>
+          <w:color w:val="F222E8"/>
+          <w:sz w:val="24"/>
+          <w:szCs w:val="24"/>
+          <w:lang w:val="nl-NL"/>
+        </w:rPr>
+        <w:t>‘</w:t>
+      </w:r>
+      <w:r>
+        <w:rPr>
+          <w:rFonts w:ascii="Arial" w:eastAsia="Splatfont 2" w:hAnsi="Arial" w:cs="Arial"/>
+          <w:color w:val="F222E8"/>
+          <w:sz w:val="24"/>
+          <w:szCs w:val="24"/>
+          <w:lang w:val="nl-NL"/>
+        </w:rPr>
+        <w:t>Wat is een HTML-tag</w:t>
+      </w:r>
+      <w:r>
+        <w:rPr>
+          <w:rFonts w:ascii="Arial" w:eastAsia="Splatfont 2" w:hAnsi="Arial" w:cs="Arial"/>
+          <w:color w:val="F222E8"/>
+          <w:sz w:val="24"/>
+          <w:szCs w:val="24"/>
+        </w:rPr>
+        <w:t>?</w:t>
+      </w:r>
+      <w:r>
+        <w:rPr>
+          <w:rFonts w:ascii="Arial" w:eastAsia="Splatfont 2" w:hAnsi="Arial" w:cs="Arial"/>
+          <w:color w:val="F222E8"/>
+          <w:sz w:val="24"/>
+          <w:szCs w:val="24"/>
+          <w:lang w:val="nl-NL"/>
+        </w:rPr>
+        <w:t>’</w:t>
+      </w:r>
+    </w:p>
+    <w:p>
+      <w:pPr>
+        <w:rPr>
+          <w:rFonts w:ascii="Arial" w:eastAsia="Splatfont 2" w:hAnsi="Arial" w:cs="Arial"/>
+          <w:sz w:val="24"/>
+          <w:szCs w:val="24"/>
+          <w:lang w:val="nl-NL"/>
+        </w:rPr>
+      </w:pPr>
+      <w:r>
+        <w:rPr>
+          <w:rFonts w:ascii="Arial" w:eastAsia="Splatfont 2" w:hAnsi="Arial" w:cs="Arial"/>
+          <w:sz w:val="24"/>
+          <w:szCs w:val="24"/>
+          <w:lang w:val="nl-NL"/>
+        </w:rPr>
+        <w:t>Een HTML-tag is een tag waarmee je jouw website bouwt</w:t>
+      </w:r>
+    </w:p>
+    <w:p>
+      <w:pPr>
+        <w:rPr>
+          <w:rFonts w:ascii="Arial" w:eastAsia="Splatfont 2" w:hAnsi="Arial" w:cs="Arial"/>
+          <w:sz w:val="24"/>
+          <w:szCs w:val="24"/>
+          <w:lang w:val="nl-NL"/>
+        </w:rPr>
+      </w:pPr>
+    </w:p>
+    <w:p>
+      <w:pPr>
+        <w:rPr>
+          <w:rFonts w:ascii="Arial" w:eastAsia="Splatfont 2" w:hAnsi="Arial" w:cs="Arial"/>
+          <w:color w:val="F222E8"/>
+          <w:sz w:val="24"/>
+          <w:szCs w:val="24"/>
+          <w:lang w:val="nl-NL"/>
+        </w:rPr>
+      </w:pPr>
+      <w:r>
+        <w:rPr>
+          <w:rFonts w:ascii="Arial" w:eastAsia="Splatfont 2" w:hAnsi="Arial" w:cs="Arial"/>
+          <w:sz w:val="24"/>
+          <w:szCs w:val="24"/>
+          <w:lang w:val="nl-NL"/>
+        </w:rPr>
+        <w:t>Vr</w:t>
+      </w:r>
+      <w:r>
+        <w:rPr>
+          <w:rFonts w:ascii="Arial" w:eastAsia="Splatfont 2" w:hAnsi="Arial" w:cs="Arial"/>
+          <w:sz w:val="24"/>
+          <w:szCs w:val="24"/>
+          <w:lang w:val="nl-NL"/>
+        </w:rPr>
+        <w:t xml:space="preserve">aag 6: </w:t>
+      </w:r>
+      <w:r>
+        <w:rPr>
+          <w:rFonts w:ascii="Arial" w:eastAsia="Splatfont 2" w:hAnsi="Arial" w:cs="Arial"/>
+          <w:color w:val="F222E8"/>
+          <w:sz w:val="24"/>
+          <w:szCs w:val="24"/>
+          <w:lang w:val="nl-NL"/>
+        </w:rPr>
+        <w:t>‘</w:t>
+      </w:r>
+      <w:r>
+        <w:rPr>
+          <w:rFonts w:ascii="Arial" w:eastAsia="Splatfont 2" w:hAnsi="Arial" w:cs="Arial"/>
+          <w:color w:val="F222E8"/>
+          <w:sz w:val="24"/>
+          <w:szCs w:val="24"/>
+          <w:lang w:val="nl-NL"/>
+        </w:rPr>
+        <w:t>Welke HTML-tag kan je een link maken</w:t>
+      </w:r>
+      <w:r>
+        <w:rPr>
+          <w:rFonts w:ascii="Arial" w:eastAsia="Splatfont 2" w:hAnsi="Arial" w:cs="Arial"/>
+          <w:color w:val="F222E8"/>
+          <w:sz w:val="24"/>
+          <w:szCs w:val="24"/>
+        </w:rPr>
+        <w:t>?</w:t>
+      </w:r>
+      <w:r>
+        <w:rPr>
+          <w:rFonts w:ascii="Arial" w:eastAsia="Splatfont 2" w:hAnsi="Arial" w:cs="Arial"/>
+          <w:color w:val="F222E8"/>
+          <w:sz w:val="24"/>
+          <w:szCs w:val="24"/>
+          <w:lang w:val="nl-NL"/>
+        </w:rPr>
+        <w:t>’</w:t>
+      </w:r>
+    </w:p>
+    <w:p>
+      <w:pPr>
+        <w:rPr>
+          <w:rFonts w:ascii="Arial" w:eastAsia="Splatfont 2" w:hAnsi="Arial" w:cs="Arial"/>
+          <w:sz w:val="24"/>
+          <w:szCs w:val="24"/>
+          <w:lang w:val="nl-NL"/>
+        </w:rPr>
+      </w:pPr>
+      <w:r>
+        <w:rPr>
+          <w:rFonts w:ascii="Arial" w:eastAsia="Splatfont 2" w:hAnsi="Arial" w:cs="Arial"/>
+          <w:sz w:val="24"/>
+          <w:szCs w:val="24"/>
+          <w:lang w:val="nl-NL"/>
+        </w:rPr>
+        <w:t xml:space="preserve">Dat kan met &lt;p&gt; + &lt;a + </w:t>
+      </w:r>
       <w:proofErr w:type="spellStart"/>
       <w:r>
         <w:rPr>
@@ -640,16 +807,7 @@
           <w:szCs w:val="24"/>
           <w:lang w:val="nl-NL"/>
         </w:rPr>
-        <w:t>valu</w:t>
-      </w:r>
-      <w:r>
-        <w:rPr>
-          <w:rFonts w:ascii="Arial" w:eastAsia="Splatfont 2" w:hAnsi="Arial" w:cs="Arial"/>
-          <w:sz w:val="24"/>
-          <w:szCs w:val="24"/>
-          <w:lang w:val="nl-NL"/>
-        </w:rPr>
-        <w:t>e</w:t>
+        <w:t>href</w:t>
       </w:r>
       <w:proofErr w:type="spellEnd"/>
       <w:r>
@@ -659,16 +817,7 @@
           <w:szCs w:val="24"/>
           <w:lang w:val="nl-NL"/>
         </w:rPr>
-        <w:t>/</w:t>
-      </w:r>
-      <w:r>
-        <w:rPr>
-          <w:rFonts w:ascii="Arial" w:eastAsia="Splatfont 2" w:hAnsi="Arial" w:cs="Arial"/>
-          <w:sz w:val="24"/>
-          <w:szCs w:val="24"/>
-          <w:lang w:val="nl-NL"/>
-        </w:rPr>
-        <w:t>gegeven voor jouw tag.</w:t>
+        <w:t xml:space="preserve"> + link + &gt;. + &lt;/p&gt;.</w:t>
       </w:r>
     </w:p>
     <w:p>
@@ -707,340 +856,7 @@
           <w:szCs w:val="24"/>
           <w:lang w:val="nl-NL"/>
         </w:rPr>
-        <w:t xml:space="preserve">aag </w:t>
-      </w:r>
-      <w:r>
-        <w:rPr>
-          <w:rFonts w:ascii="Arial" w:eastAsia="Splatfont 2" w:hAnsi="Arial" w:cs="Arial"/>
-          <w:sz w:val="24"/>
-          <w:szCs w:val="24"/>
-          <w:lang w:val="nl-NL"/>
-        </w:rPr>
-        <w:t>5</w:t>
-      </w:r>
-      <w:r>
-        <w:rPr>
-          <w:rFonts w:ascii="Arial" w:eastAsia="Splatfont 2" w:hAnsi="Arial" w:cs="Arial"/>
-          <w:sz w:val="24"/>
-          <w:szCs w:val="24"/>
-          <w:lang w:val="nl-NL"/>
-        </w:rPr>
-        <w:t xml:space="preserve">: </w:t>
-      </w:r>
-      <w:r>
-        <w:rPr>
-          <w:rFonts w:ascii="Arial" w:eastAsia="Splatfont 2" w:hAnsi="Arial" w:cs="Arial"/>
-          <w:color w:val="F222E8"/>
-          <w:sz w:val="24"/>
-          <w:szCs w:val="24"/>
-          <w:lang w:val="nl-NL"/>
-        </w:rPr>
-        <w:t>‘</w:t>
-      </w:r>
-      <w:r>
-        <w:rPr>
-          <w:rFonts w:ascii="Arial" w:eastAsia="Splatfont 2" w:hAnsi="Arial" w:cs="Arial"/>
-          <w:color w:val="F222E8"/>
-          <w:sz w:val="24"/>
-          <w:szCs w:val="24"/>
-          <w:lang w:val="nl-NL"/>
-        </w:rPr>
-        <w:t>Wat is een HTML-tag</w:t>
-      </w:r>
-      <w:r>
-        <w:rPr>
-          <w:rFonts w:ascii="Arial" w:eastAsia="Splatfont 2" w:hAnsi="Arial" w:cs="Arial"/>
-          <w:color w:val="F222E8"/>
-          <w:sz w:val="24"/>
-          <w:szCs w:val="24"/>
-        </w:rPr>
-        <w:t>?</w:t>
-      </w:r>
-      <w:r>
-        <w:rPr>
-          <w:rFonts w:ascii="Arial" w:eastAsia="Splatfont 2" w:hAnsi="Arial" w:cs="Arial"/>
-          <w:color w:val="F222E8"/>
-          <w:sz w:val="24"/>
-          <w:szCs w:val="24"/>
-          <w:lang w:val="nl-NL"/>
-        </w:rPr>
-        <w:t>’</w:t>
-      </w:r>
-    </w:p>
-    <w:p>
-      <w:pPr>
-        <w:rPr>
-          <w:rFonts w:ascii="Arial" w:eastAsia="Splatfont 2" w:hAnsi="Arial" w:cs="Arial"/>
-          <w:sz w:val="24"/>
-          <w:szCs w:val="24"/>
-          <w:lang w:val="nl-NL"/>
-        </w:rPr>
-      </w:pPr>
-      <w:r>
-        <w:rPr>
-          <w:rFonts w:ascii="Arial" w:eastAsia="Splatfont 2" w:hAnsi="Arial" w:cs="Arial"/>
-          <w:sz w:val="24"/>
-          <w:szCs w:val="24"/>
-          <w:lang w:val="nl-NL"/>
-        </w:rPr>
-        <w:t>Een voorbeeld is</w:t>
-      </w:r>
-      <w:r>
-        <w:rPr>
-          <w:rFonts w:ascii="Arial" w:eastAsia="Splatfont 2" w:hAnsi="Arial" w:cs="Arial"/>
-          <w:sz w:val="24"/>
-          <w:szCs w:val="24"/>
-          <w:lang w:val="nl-NL"/>
-        </w:rPr>
-        <w:t xml:space="preserve"> een link in </w:t>
-      </w:r>
-      <w:r>
-        <w:rPr>
-          <w:rFonts w:ascii="Arial" w:eastAsia="Splatfont 2" w:hAnsi="Arial" w:cs="Arial"/>
-          <w:sz w:val="24"/>
-          <w:szCs w:val="24"/>
-          <w:lang w:val="nl-NL"/>
-        </w:rPr>
-        <w:t>jouw &lt;</w:t>
-      </w:r>
-      <w:proofErr w:type="spellStart"/>
-      <w:r>
-        <w:rPr>
-          <w:rFonts w:ascii="Arial" w:eastAsia="Splatfont 2" w:hAnsi="Arial" w:cs="Arial"/>
-          <w:sz w:val="24"/>
-          <w:szCs w:val="24"/>
-          <w:lang w:val="nl-NL"/>
-        </w:rPr>
-        <w:t>href</w:t>
-      </w:r>
-      <w:proofErr w:type="spellEnd"/>
-      <w:r>
-        <w:rPr>
-          <w:rFonts w:ascii="Arial" w:eastAsia="Splatfont 2" w:hAnsi="Arial" w:cs="Arial"/>
-          <w:sz w:val="24"/>
-          <w:szCs w:val="24"/>
-          <w:lang w:val="nl-NL"/>
-        </w:rPr>
-        <w:t>&gt;</w:t>
-      </w:r>
-      <w:r>
-        <w:rPr>
-          <w:rFonts w:ascii="Arial" w:eastAsia="Splatfont 2" w:hAnsi="Arial" w:cs="Arial"/>
-          <w:sz w:val="24"/>
-          <w:szCs w:val="24"/>
-          <w:lang w:val="nl-NL"/>
-        </w:rPr>
-        <w:t>.</w:t>
-      </w:r>
-    </w:p>
-    <w:p>
-      <w:pPr>
-        <w:rPr>
-          <w:rFonts w:ascii="Arial" w:eastAsia="Splatfont 2" w:hAnsi="Arial" w:cs="Arial"/>
-          <w:sz w:val="24"/>
-          <w:szCs w:val="24"/>
-          <w:lang w:val="nl-NL"/>
-        </w:rPr>
-      </w:pPr>
-    </w:p>
-    <w:p>
-      <w:pPr>
-        <w:rPr>
-          <w:rFonts w:ascii="Arial" w:eastAsia="Splatfont 2" w:hAnsi="Arial" w:cs="Arial"/>
-          <w:color w:val="F222E8"/>
-          <w:sz w:val="24"/>
-          <w:szCs w:val="24"/>
-          <w:lang w:val="nl-NL"/>
-        </w:rPr>
-      </w:pPr>
-      <w:r>
-        <w:rPr>
-          <w:rFonts w:ascii="Arial" w:eastAsia="Splatfont 2" w:hAnsi="Arial" w:cs="Arial"/>
-          <w:sz w:val="24"/>
-          <w:szCs w:val="24"/>
-          <w:lang w:val="nl-NL"/>
-        </w:rPr>
-        <w:t>Vr</w:t>
-      </w:r>
-      <w:r>
-        <w:rPr>
-          <w:rFonts w:ascii="Arial" w:eastAsia="Splatfont 2" w:hAnsi="Arial" w:cs="Arial"/>
-          <w:sz w:val="24"/>
-          <w:szCs w:val="24"/>
-          <w:lang w:val="nl-NL"/>
-        </w:rPr>
-        <w:t xml:space="preserve">aag </w:t>
-      </w:r>
-      <w:r>
-        <w:rPr>
-          <w:rFonts w:ascii="Arial" w:eastAsia="Splatfont 2" w:hAnsi="Arial" w:cs="Arial"/>
-          <w:sz w:val="24"/>
-          <w:szCs w:val="24"/>
-          <w:lang w:val="nl-NL"/>
-        </w:rPr>
-        <w:t>6</w:t>
-      </w:r>
-      <w:r>
-        <w:rPr>
-          <w:rFonts w:ascii="Arial" w:eastAsia="Splatfont 2" w:hAnsi="Arial" w:cs="Arial"/>
-          <w:sz w:val="24"/>
-          <w:szCs w:val="24"/>
-          <w:lang w:val="nl-NL"/>
-        </w:rPr>
-        <w:t xml:space="preserve">: </w:t>
-      </w:r>
-      <w:r>
-        <w:rPr>
-          <w:rFonts w:ascii="Arial" w:eastAsia="Splatfont 2" w:hAnsi="Arial" w:cs="Arial"/>
-          <w:color w:val="F222E8"/>
-          <w:sz w:val="24"/>
-          <w:szCs w:val="24"/>
-          <w:lang w:val="nl-NL"/>
-        </w:rPr>
-        <w:t>‘</w:t>
-      </w:r>
-      <w:r>
-        <w:rPr>
-          <w:rFonts w:ascii="Arial" w:eastAsia="Splatfont 2" w:hAnsi="Arial" w:cs="Arial"/>
-          <w:color w:val="F222E8"/>
-          <w:sz w:val="24"/>
-          <w:szCs w:val="24"/>
-          <w:lang w:val="nl-NL"/>
-        </w:rPr>
-        <w:t>Welke HTML-tag kan je een link maken</w:t>
-      </w:r>
-      <w:r>
-        <w:rPr>
-          <w:rFonts w:ascii="Arial" w:eastAsia="Splatfont 2" w:hAnsi="Arial" w:cs="Arial"/>
-          <w:color w:val="F222E8"/>
-          <w:sz w:val="24"/>
-          <w:szCs w:val="24"/>
-        </w:rPr>
-        <w:t>?</w:t>
-      </w:r>
-      <w:r>
-        <w:rPr>
-          <w:rFonts w:ascii="Arial" w:eastAsia="Splatfont 2" w:hAnsi="Arial" w:cs="Arial"/>
-          <w:color w:val="F222E8"/>
-          <w:sz w:val="24"/>
-          <w:szCs w:val="24"/>
-          <w:lang w:val="nl-NL"/>
-        </w:rPr>
-        <w:t>’</w:t>
-      </w:r>
-    </w:p>
-    <w:p>
-      <w:pPr>
-        <w:rPr>
-          <w:rFonts w:ascii="Arial" w:eastAsia="Splatfont 2" w:hAnsi="Arial" w:cs="Arial"/>
-          <w:sz w:val="24"/>
-          <w:szCs w:val="24"/>
-          <w:lang w:val="nl-NL"/>
-        </w:rPr>
-      </w:pPr>
-      <w:r>
-        <w:rPr>
-          <w:rFonts w:ascii="Arial" w:eastAsia="Splatfont 2" w:hAnsi="Arial" w:cs="Arial"/>
-          <w:sz w:val="24"/>
-          <w:szCs w:val="24"/>
-          <w:lang w:val="nl-NL"/>
-        </w:rPr>
-        <w:t>Dat kan met</w:t>
-      </w:r>
-      <w:r>
-        <w:rPr>
-          <w:rFonts w:ascii="Arial" w:eastAsia="Splatfont 2" w:hAnsi="Arial" w:cs="Arial"/>
-          <w:sz w:val="24"/>
-          <w:szCs w:val="24"/>
-          <w:lang w:val="nl-NL"/>
-        </w:rPr>
-        <w:t xml:space="preserve"> </w:t>
-      </w:r>
-      <w:r>
-        <w:rPr>
-          <w:rFonts w:ascii="Arial" w:eastAsia="Splatfont 2" w:hAnsi="Arial" w:cs="Arial"/>
-          <w:sz w:val="24"/>
-          <w:szCs w:val="24"/>
-          <w:lang w:val="nl-NL"/>
-        </w:rPr>
-        <w:t xml:space="preserve">&lt;p&gt; + &lt;a + </w:t>
-      </w:r>
-      <w:proofErr w:type="spellStart"/>
-      <w:r>
-        <w:rPr>
-          <w:rFonts w:ascii="Arial" w:eastAsia="Splatfont 2" w:hAnsi="Arial" w:cs="Arial"/>
-          <w:sz w:val="24"/>
-          <w:szCs w:val="24"/>
-          <w:lang w:val="nl-NL"/>
-        </w:rPr>
-        <w:t>href</w:t>
-      </w:r>
-      <w:proofErr w:type="spellEnd"/>
-      <w:r>
-        <w:rPr>
-          <w:rFonts w:ascii="Arial" w:eastAsia="Splatfont 2" w:hAnsi="Arial" w:cs="Arial"/>
-          <w:sz w:val="24"/>
-          <w:szCs w:val="24"/>
-          <w:lang w:val="nl-NL"/>
-        </w:rPr>
-        <w:t xml:space="preserve"> + link + &gt;. + &lt;/p&gt;.</w:t>
-      </w:r>
-    </w:p>
-    <w:p>
-      <w:pPr>
-        <w:rPr>
-          <w:rFonts w:ascii="Arial" w:eastAsia="Splatfont 2" w:hAnsi="Arial" w:cs="Arial"/>
-          <w:sz w:val="24"/>
-          <w:szCs w:val="24"/>
-          <w:lang w:val="nl-NL"/>
-        </w:rPr>
-      </w:pPr>
-    </w:p>
-    <w:p>
-      <w:pPr>
-        <w:rPr>
-          <w:rFonts w:ascii="Arial" w:eastAsia="Splatfont 2" w:hAnsi="Arial" w:cs="Arial"/>
-          <w:color w:val="F222E8"/>
-          <w:sz w:val="24"/>
-          <w:szCs w:val="24"/>
-          <w:lang w:val="nl-NL"/>
-        </w:rPr>
-      </w:pPr>
-      <w:r>
-        <w:rPr>
-          <w:rFonts w:ascii="Arial" w:eastAsia="Splatfont 2" w:hAnsi="Arial" w:cs="Arial"/>
-          <w:sz w:val="24"/>
-          <w:szCs w:val="24"/>
-          <w:lang w:val="nl-NL"/>
-        </w:rPr>
-        <w:t>Vr</w:t>
-      </w:r>
-      <w:r>
-        <w:rPr>
-          <w:rFonts w:ascii="Arial" w:eastAsia="Splatfont 2" w:hAnsi="Arial" w:cs="Arial"/>
-          <w:sz w:val="24"/>
-          <w:szCs w:val="24"/>
-          <w:lang w:val="nl-NL"/>
-        </w:rPr>
-        <w:t xml:space="preserve">aag </w:t>
-      </w:r>
-      <w:r>
-        <w:rPr>
-          <w:rFonts w:ascii="Arial" w:eastAsia="Splatfont 2" w:hAnsi="Arial" w:cs="Arial"/>
-          <w:sz w:val="24"/>
-          <w:szCs w:val="24"/>
-          <w:lang w:val="nl-NL"/>
-        </w:rPr>
-        <w:t>7</w:t>
-      </w:r>
-      <w:r>
-        <w:rPr>
-          <w:rFonts w:ascii="Arial" w:eastAsia="Splatfont 2" w:hAnsi="Arial" w:cs="Arial"/>
-          <w:sz w:val="24"/>
-          <w:szCs w:val="24"/>
-          <w:lang w:val="nl-NL"/>
-        </w:rPr>
-        <w:t xml:space="preserve">: </w:t>
+        <w:t xml:space="preserve">aag 7: </w:t>
       </w:r>
       <w:r>
         <w:rPr>
@@ -1942,21 +1758,6 @@
 </file>
 
 <file path=customXml/item1.xml><?xml version="1.0" encoding="utf-8"?>
-<p:properties xmlns:p="http://schemas.microsoft.com/office/2006/metadata/properties" xmlns:xsi="http://www.w3.org/2001/XMLSchema-instance" xmlns:pc="http://schemas.microsoft.com/office/infopath/2007/PartnerControls">
-  <documentManagement/>
-</p:properties>
-</file>
-
-<file path=customXml/item2.xml><?xml version="1.0" encoding="utf-8"?>
-<?mso-contentType ?>
-<FormTemplates xmlns="http://schemas.microsoft.com/sharepoint/v3/contenttype/forms">
-  <Display>DocumentLibraryForm</Display>
-  <Edit>DocumentLibraryForm</Edit>
-  <New>DocumentLibraryForm</New>
-</FormTemplates>
-</file>
-
-<file path=customXml/item3.xml><?xml version="1.0" encoding="utf-8"?>
 <ct:contentTypeSchema xmlns:ct="http://schemas.microsoft.com/office/2006/metadata/contentType" xmlns:ma="http://schemas.microsoft.com/office/2006/metadata/properties/metaAttributes" ct:_="" ma:_="" ma:contentTypeName="Document" ma:contentTypeID="0x0101003C732D59D1697C4995569EE221570421" ma:contentTypeVersion="2" ma:contentTypeDescription="Een nieuw document maken." ma:contentTypeScope="" ma:versionID="bd7d74321deb41fcdb388cf7d869b776">
   <xsd:schema xmlns:xsd="http://www.w3.org/2001/XMLSchema" xmlns:xs="http://www.w3.org/2001/XMLSchema" xmlns:p="http://schemas.microsoft.com/office/2006/metadata/properties" xmlns:ns3="314a0009-37b7-4427-a051-c3a04795dbbb" targetNamespace="http://schemas.microsoft.com/office/2006/metadata/properties" ma:root="true" ma:fieldsID="8416963b3da71531727af3f39eb99916" ns3:_="">
     <xsd:import namespace="314a0009-37b7-4427-a051-c3a04795dbbb"/>
@@ -2088,24 +1889,22 @@
 </ct:contentTypeSchema>
 </file>
 
-<file path=customXml/itemProps1.xml><?xml version="1.0" encoding="utf-8"?>
-<ds:datastoreItem xmlns:ds="http://schemas.openxmlformats.org/officeDocument/2006/customXml" ds:itemID="{C942D06F-3BC5-48CA-9B56-CBBCE1D9C872}">
-  <ds:schemaRefs>
-    <ds:schemaRef ds:uri="http://schemas.microsoft.com/office/2006/metadata/properties"/>
-    <ds:schemaRef ds:uri="http://schemas.microsoft.com/office/infopath/2007/PartnerControls"/>
-  </ds:schemaRefs>
-</ds:datastoreItem>
+<file path=customXml/item2.xml><?xml version="1.0" encoding="utf-8"?>
+<?mso-contentType ?>
+<FormTemplates xmlns="http://schemas.microsoft.com/sharepoint/v3/contenttype/forms">
+  <Display>DocumentLibraryForm</Display>
+  <Edit>DocumentLibraryForm</Edit>
+  <New>DocumentLibraryForm</New>
+</FormTemplates>
 </file>
 
-<file path=customXml/itemProps2.xml><?xml version="1.0" encoding="utf-8"?>
-<ds:datastoreItem xmlns:ds="http://schemas.openxmlformats.org/officeDocument/2006/customXml" ds:itemID="{03963278-ADEA-4CD2-8748-CA03767D4193}">
-  <ds:schemaRefs>
-    <ds:schemaRef ds:uri="http://schemas.microsoft.com/sharepoint/v3/contenttype/forms"/>
-  </ds:schemaRefs>
-</ds:datastoreItem>
+<file path=customXml/item3.xml><?xml version="1.0" encoding="utf-8"?>
+<p:properties xmlns:p="http://schemas.microsoft.com/office/2006/metadata/properties" xmlns:xsi="http://www.w3.org/2001/XMLSchema-instance" xmlns:pc="http://schemas.microsoft.com/office/infopath/2007/PartnerControls">
+  <documentManagement/>
+</p:properties>
 </file>
 
-<file path=customXml/itemProps3.xml><?xml version="1.0" encoding="utf-8"?>
+<file path=customXml/itemProps1.xml><?xml version="1.0" encoding="utf-8"?>
 <ds:datastoreItem xmlns:ds="http://schemas.openxmlformats.org/officeDocument/2006/customXml" ds:itemID="{1F7FA98D-4D5E-45E5-94E0-513A58658F26}">
   <ds:schemaRefs>
     <ds:schemaRef ds:uri="http://schemas.microsoft.com/office/2006/metadata/contentType"/>
@@ -2121,4 +1920,21 @@
     <ds:schemaRef ds:uri="http://schemas.microsoft.com/internal/obd"/>
   </ds:schemaRefs>
 </ds:datastoreItem>
+</file>
+
+<file path=customXml/itemProps2.xml><?xml version="1.0" encoding="utf-8"?>
+<ds:datastoreItem xmlns:ds="http://schemas.openxmlformats.org/officeDocument/2006/customXml" ds:itemID="{03963278-ADEA-4CD2-8748-CA03767D4193}">
+  <ds:schemaRefs>
+    <ds:schemaRef ds:uri="http://schemas.microsoft.com/sharepoint/v3/contenttype/forms"/>
+  </ds:schemaRefs>
+</ds:datastoreItem>
+</file>
+
+<file path=customXml/itemProps3.xml><?xml version="1.0" encoding="utf-8"?>
+<ds:datastoreItem xmlns:ds="http://schemas.openxmlformats.org/officeDocument/2006/customXml" ds:itemID="{C942D06F-3BC5-48CA-9B56-CBBCE1D9C872}">
+  <ds:schemaRefs>
+    <ds:schemaRef ds:uri="http://schemas.microsoft.com/office/2006/metadata/properties"/>
+    <ds:schemaRef ds:uri="http://schemas.microsoft.com/office/infopath/2007/PartnerControls"/>
+  </ds:schemaRefs>
+</ds:datastoreItem>
 </file>
</xml_diff>